<commit_message>
new patient medical info
</commit_message>
<xml_diff>
--- a/ref/Patient Information System.docx
+++ b/ref/Patient Information System.docx
@@ -1,6 +1,6 @@
 
 <file path=word/document.xml><?xml version="1.0" encoding="utf-8"?>
-<w:document xmlns:ve="http://schemas.openxmlformats.org/markup-compatibility/2006" xmlns:o="urn:schemas-microsoft-com:office:office" xmlns:r="http://schemas.openxmlformats.org/officeDocument/2006/relationships" xmlns:m="http://schemas.openxmlformats.org/officeDocument/2006/math" xmlns:v="urn:schemas-microsoft-com:vml" xmlns:wp="http://schemas.openxmlformats.org/drawingml/2006/wordprocessingDrawing" xmlns:w10="urn:schemas-microsoft-com:office:word" xmlns:w="http://schemas.openxmlformats.org/wordprocessingml/2006/main" xmlns:wne="http://schemas.microsoft.com/office/word/2006/wordml">
+<w:document xmlns:wpc="http://schemas.microsoft.com/office/word/2010/wordprocessingCanvas" xmlns:mc="http://schemas.openxmlformats.org/markup-compatibility/2006" xmlns:o="urn:schemas-microsoft-com:office:office" xmlns:r="http://schemas.openxmlformats.org/officeDocument/2006/relationships" xmlns:m="http://schemas.openxmlformats.org/officeDocument/2006/math" xmlns:v="urn:schemas-microsoft-com:vml" xmlns:wp14="http://schemas.microsoft.com/office/word/2010/wordprocessingDrawing" xmlns:wp="http://schemas.openxmlformats.org/drawingml/2006/wordprocessingDrawing" xmlns:w10="urn:schemas-microsoft-com:office:word" xmlns:w="http://schemas.openxmlformats.org/wordprocessingml/2006/main" xmlns:w14="http://schemas.microsoft.com/office/word/2010/wordml" xmlns:w15="http://schemas.microsoft.com/office/word/2012/wordml" xmlns:wpg="http://schemas.microsoft.com/office/word/2010/wordprocessingGroup" xmlns:wpi="http://schemas.microsoft.com/office/word/2010/wordprocessingInk" xmlns:wne="http://schemas.microsoft.com/office/word/2006/wordml" xmlns:wps="http://schemas.microsoft.com/office/word/2010/wordprocessingShape" mc:Ignorable="w14 w15 wp14">
   <w:body>
     <w:p>
       <w:pPr>
@@ -10,15 +10,288 @@
         <w:t>Patient Information System</w:t>
       </w:r>
     </w:p>
-    <w:p>
+    <w:p/>
+    <w:p>
+      <w:pPr>
+        <w:spacing w:after="0"/>
+        <w:rPr>
+          <w:b/>
+        </w:rPr>
+      </w:pPr>
       <w:r>
         <w:rPr>
           <w:b/>
           <w:sz w:val="32"/>
         </w:rPr>
+        <w:t xml:space="preserve">Patient Information </w:t>
+      </w:r>
+      <w:proofErr w:type="gramStart"/>
+      <w:r>
+        <w:rPr>
+          <w:b/>
+          <w:sz w:val="32"/>
+        </w:rPr>
+        <w:t>( precise</w:t>
+      </w:r>
+      <w:proofErr w:type="gramEnd"/>
+      <w:r>
+        <w:rPr>
+          <w:b/>
+          <w:sz w:val="32"/>
+        </w:rPr>
+        <w:t xml:space="preserve"> )</w:t>
+      </w:r>
+      <w:r>
+        <w:rPr>
+          <w:b/>
+          <w:sz w:val="32"/>
+        </w:rPr>
+        <w:br/>
+      </w:r>
+      <w:r>
+        <w:rPr>
+          <w:b/>
+        </w:rPr>
+        <w:br/>
+      </w:r>
+      <w:r>
+        <w:rPr>
+          <w:b/>
+        </w:rPr>
         <w:t>Personal Information</w:t>
       </w:r>
       <w:r>
+        <w:rPr>
+          <w:b/>
+          <w:sz w:val="32"/>
+        </w:rPr>
+        <w:t xml:space="preserve"> </w:t>
+      </w:r>
+      <w:r>
+        <w:br/>
+        <w:t>Patient Name*</w:t>
+      </w:r>
+      <w:r>
+        <w:br/>
+      </w:r>
+      <w:r>
+        <w:t xml:space="preserve">Arrival </w:t>
+      </w:r>
+      <w:r>
+        <w:t xml:space="preserve"> Date [Auto]</w:t>
+      </w:r>
+      <w:r>
+        <w:br/>
+      </w:r>
+      <w:r>
+        <w:t>Contact Number*</w:t>
+      </w:r>
+      <w:r>
+        <w:br/>
+        <w:t>Date of Birth*</w:t>
+      </w:r>
+      <w:r>
+        <w:br/>
+      </w:r>
+      <w:r>
+        <w:rPr>
+          <w:b/>
+        </w:rPr>
+        <w:br/>
+        <w:t xml:space="preserve">Medical </w:t>
+      </w:r>
+      <w:r>
+        <w:rPr>
+          <w:b/>
+        </w:rPr>
+        <w:t xml:space="preserve"> Information</w:t>
+      </w:r>
+      <w:r>
+        <w:br/>
+      </w:r>
+      <w:r>
+        <w:t>Purpose</w:t>
+      </w:r>
+      <w:r>
+        <w:t xml:space="preserve"> of visit*</w:t>
+      </w:r>
+      <w:r>
+        <w:br/>
+      </w:r>
+      <w:r>
+        <w:rPr>
+          <w:b/>
+        </w:rPr>
+        <w:t>DISEASE/CONDITION</w:t>
+      </w:r>
+    </w:p>
+    <w:p>
+      <w:pPr>
+        <w:spacing w:after="0"/>
+        <w:ind w:left="720"/>
+      </w:pPr>
+      <w:r>
+        <w:br/>
+      </w:r>
+      <w:r>
+        <w:t>Diabetes</w:t>
+      </w:r>
+      <w:r>
+        <w:br/>
+      </w:r>
+      <w:r>
+        <w:t>High Blood Pressure</w:t>
+      </w:r>
+      <w:r>
+        <w:br/>
+      </w:r>
+      <w:r>
+        <w:t>Asthma</w:t>
+      </w:r>
+      <w:r>
+        <w:br/>
+      </w:r>
+      <w:r>
+        <w:t>High Cholesterol</w:t>
+      </w:r>
+      <w:r>
+        <w:br/>
+      </w:r>
+      <w:r>
+        <w:t>Hepatitis</w:t>
+      </w:r>
+      <w:r>
+        <w:br/>
+      </w:r>
+      <w:r>
+        <w:t>Depression</w:t>
+      </w:r>
+      <w:r>
+        <w:br/>
+      </w:r>
+      <w:r>
+        <w:t>Cancer</w:t>
+      </w:r>
+      <w:r>
+        <w:br/>
+      </w:r>
+      <w:r>
+        <w:t>Migraine Headaches</w:t>
+      </w:r>
+      <w:r>
+        <w:br/>
+      </w:r>
+      <w:r>
+        <w:t>Heart Disease</w:t>
+      </w:r>
+      <w:r>
+        <w:br/>
+      </w:r>
+      <w:r>
+        <w:t>Kidney Disease</w:t>
+      </w:r>
+      <w:r>
+        <w:br/>
+      </w:r>
+      <w:r>
+        <w:t>Stroke</w:t>
+      </w:r>
+      <w:r>
+        <w:br/>
+      </w:r>
+      <w:r>
+        <w:t>Other</w:t>
+      </w:r>
+    </w:p>
+    <w:p>
+      <w:pPr>
+        <w:spacing w:after="0"/>
+      </w:pPr>
+      <w:r>
+        <w:t>Pulse</w:t>
+      </w:r>
+      <w:r>
+        <w:br/>
+        <w:t>BP</w:t>
+      </w:r>
+      <w:r>
+        <w:br/>
+        <w:t>Fever</w:t>
+      </w:r>
+      <w:r>
+        <w:br/>
+      </w:r>
+      <w:r>
+        <w:br/>
+      </w:r>
+      <w:r>
+        <w:t xml:space="preserve">Prescribe </w:t>
+      </w:r>
+      <w:r>
+        <w:t>Medicine</w:t>
+      </w:r>
+      <w:r>
+        <w:br/>
+      </w:r>
+      <w:r>
+        <w:tab/>
+        <w:t>-Name</w:t>
+      </w:r>
+    </w:p>
+    <w:p>
+      <w:pPr>
+        <w:spacing w:after="0"/>
+        <w:ind w:firstLine="720"/>
+      </w:pPr>
+      <w:r>
+        <w:t>-</w:t>
+      </w:r>
+      <w:r>
+        <w:t>Per day dose</w:t>
+      </w:r>
+      <w:r>
+        <w:br/>
+      </w:r>
+      <w:bookmarkStart w:id="0" w:name="_GoBack"/>
+      <w:bookmarkEnd w:id="0"/>
+      <w:r>
+        <w:t>Test Recommend</w:t>
+      </w:r>
+      <w:r>
+        <w:br/>
+        <w:t>Total Cost</w:t>
+      </w:r>
+      <w:r>
+        <w:br/>
+      </w:r>
+    </w:p>
+    <w:p>
+      <w:r>
+        <w:br/>
+      </w:r>
+    </w:p>
+    <w:p>
+      <w:pPr>
+        <w:pBdr>
+          <w:bottom w:val="single" w:sz="6" w:space="1" w:color="auto"/>
+        </w:pBdr>
+      </w:pPr>
+      <w:r>
+        <w:br/>
+      </w:r>
+    </w:p>
+    <w:p/>
+    <w:p/>
+    <w:p/>
+    <w:p>
+      <w:r>
+        <w:rPr>
+          <w:b/>
+          <w:sz w:val="32"/>
+        </w:rPr>
+        <w:t>Personal Information</w:t>
+      </w:r>
+      <w:r>
         <w:br/>
       </w:r>
       <w:r>
@@ -37,8 +310,13 @@
         <w:t>Current Date</w:t>
       </w:r>
       <w:r>
-        <w:t xml:space="preserve"> [Auto]</w:t>
-      </w:r>
+        <w:t xml:space="preserve"> [Auto</w:t>
+      </w:r>
+      <w:proofErr w:type="gramStart"/>
+      <w:r>
+        <w:t>]</w:t>
+      </w:r>
+      <w:proofErr w:type="gramEnd"/>
       <w:r>
         <w:br/>
         <w:t>Date of Birth</w:t>
@@ -229,8 +507,13 @@
         <w:t>Abstinence</w:t>
       </w:r>
       <w:r>
-        <w:t xml:space="preserve"> from:</w:t>
-      </w:r>
+        <w:t xml:space="preserve"> from</w:t>
+      </w:r>
+      <w:proofErr w:type="gramStart"/>
+      <w:r>
+        <w:t>:</w:t>
+      </w:r>
+      <w:proofErr w:type="gramEnd"/>
       <w:r>
         <w:br/>
       </w:r>
@@ -361,7 +644,15 @@
     </w:p>
     <w:p>
       <w:r>
-        <w:t>Anemia, Arthritis, Asthma ,Cancer, Kidney Disease</w:t>
+        <w:t xml:space="preserve">Anemia, Arthritis, </w:t>
+      </w:r>
+      <w:proofErr w:type="gramStart"/>
+      <w:r>
+        <w:t>Asthma ,Cancer</w:t>
+      </w:r>
+      <w:proofErr w:type="gramEnd"/>
+      <w:r>
+        <w:t>, Kidney Disease</w:t>
       </w:r>
       <w:r>
         <w:br/>
@@ -398,15 +689,25 @@
       <w:r>
         <w:t xml:space="preserve"> Date</w:t>
       </w:r>
+      <w:proofErr w:type="gramStart"/>
       <w:r>
         <w:t>)</w:t>
       </w:r>
-      <w:r>
-        <w:br/>
-      </w:r>
-      <w:r>
-        <w:br/>
-        <w:t>Social History ( Smoking , Gutka , Alcohol , Pan Tobacco )</w:t>
+      <w:proofErr w:type="gramEnd"/>
+      <w:r>
+        <w:br/>
+      </w:r>
+      <w:r>
+        <w:br/>
+        <w:t xml:space="preserve">Social History ( Smoking , </w:t>
+      </w:r>
+      <w:proofErr w:type="spellStart"/>
+      <w:r>
+        <w:t>Gutka</w:t>
+      </w:r>
+      <w:proofErr w:type="spellEnd"/>
+      <w:r>
+        <w:t xml:space="preserve"> , Alcohol , Pan Tobacco )</w:t>
       </w:r>
       <w:r>
         <w:br/>
@@ -421,12 +722,7 @@
       </w:r>
       <w:r>
         <w:br/>
-        <w:t xml:space="preserve">Relation </w:t>
-      </w:r>
-      <w:bookmarkStart w:id="0" w:name="_GoBack"/>
-      <w:bookmarkEnd w:id="0"/>
-      <w:r>
-        <w:t xml:space="preserve">Disease </w:t>
+        <w:t xml:space="preserve">Relation Disease </w:t>
       </w:r>
     </w:p>
     <w:p/>
@@ -519,8 +815,13 @@
     </w:p>
     <w:p>
       <w:r>
-        <w:t>Tobacco or drugs ?</w:t>
-      </w:r>
+        <w:t xml:space="preserve">Tobacco or </w:t>
+      </w:r>
+      <w:proofErr w:type="gramStart"/>
+      <w:r>
+        <w:t>drugs ?</w:t>
+      </w:r>
+      <w:proofErr w:type="gramEnd"/>
     </w:p>
     <w:p>
       <w:pPr>
@@ -604,7 +905,14 @@
       </w:r>
       <w:r>
         <w:br/>
-        <w:t>Date of Birth/Age</w:t>
+      </w:r>
+      <w:proofErr w:type="spellStart"/>
+      <w:r>
+        <w:t>Date</w:t>
+      </w:r>
+      <w:proofErr w:type="spellEnd"/>
+      <w:r>
+        <w:t xml:space="preserve"> of Birth/Age</w:t>
       </w:r>
       <w:r>
         <w:br/>
@@ -834,8 +1142,13 @@
     </w:p>
     <w:p>
       <w:r>
-        <w:t>Tobacco or drugs ?</w:t>
-      </w:r>
+        <w:t xml:space="preserve">Tobacco or </w:t>
+      </w:r>
+      <w:proofErr w:type="gramStart"/>
+      <w:r>
+        <w:t>drugs ?</w:t>
+      </w:r>
+      <w:proofErr w:type="gramEnd"/>
     </w:p>
     <w:p>
       <w:pPr>
@@ -889,9 +1202,11 @@
     </w:p>
     <w:p/>
     <w:p>
+      <w:proofErr w:type="spellStart"/>
       <w:r>
         <w:t>Hy</w:t>
       </w:r>
+      <w:proofErr w:type="spellEnd"/>
     </w:p>
     <w:sectPr>
       <w:pgSz w:w="12240" w:h="15840"/>
@@ -904,7 +1219,7 @@
 </file>
 
 <file path=word/numbering.xml><?xml version="1.0" encoding="utf-8"?>
-<w:numbering xmlns:ve="http://schemas.openxmlformats.org/markup-compatibility/2006" xmlns:o="urn:schemas-microsoft-com:office:office" xmlns:r="http://schemas.openxmlformats.org/officeDocument/2006/relationships" xmlns:m="http://schemas.openxmlformats.org/officeDocument/2006/math" xmlns:v="urn:schemas-microsoft-com:vml" xmlns:wp="http://schemas.openxmlformats.org/drawingml/2006/wordprocessingDrawing" xmlns:w10="urn:schemas-microsoft-com:office:word" xmlns:w="http://schemas.openxmlformats.org/wordprocessingml/2006/main" xmlns:wne="http://schemas.microsoft.com/office/word/2006/wordml">
+<w:numbering xmlns:wpc="http://schemas.microsoft.com/office/word/2010/wordprocessingCanvas" xmlns:mc="http://schemas.openxmlformats.org/markup-compatibility/2006" xmlns:o="urn:schemas-microsoft-com:office:office" xmlns:r="http://schemas.openxmlformats.org/officeDocument/2006/relationships" xmlns:m="http://schemas.openxmlformats.org/officeDocument/2006/math" xmlns:v="urn:schemas-microsoft-com:vml" xmlns:wp14="http://schemas.microsoft.com/office/word/2010/wordprocessingDrawing" xmlns:wp="http://schemas.openxmlformats.org/drawingml/2006/wordprocessingDrawing" xmlns:w10="urn:schemas-microsoft-com:office:word" xmlns:w="http://schemas.openxmlformats.org/wordprocessingml/2006/main" xmlns:w14="http://schemas.microsoft.com/office/word/2010/wordml" xmlns:w15="http://schemas.microsoft.com/office/word/2012/wordml" xmlns:wpg="http://schemas.microsoft.com/office/word/2010/wordprocessingGroup" xmlns:wpi="http://schemas.microsoft.com/office/word/2010/wordprocessingInk" xmlns:wne="http://schemas.microsoft.com/office/word/2006/wordml" xmlns:wps="http://schemas.microsoft.com/office/word/2010/wordprocessingShape" mc:Ignorable="w14 w15 wp14">
   <w:abstractNum w:abstractNumId="0">
     <w:nsid w:val="300F657C"/>
     <w:multiLevelType w:val="hybridMultilevel"/>
@@ -1025,7 +1340,7 @@
 </file>
 
 <file path=word/styles.xml><?xml version="1.0" encoding="utf-8"?>
-<w:styles xmlns:r="http://schemas.openxmlformats.org/officeDocument/2006/relationships" xmlns:w="http://schemas.openxmlformats.org/wordprocessingml/2006/main">
+<w:styles xmlns:mc="http://schemas.openxmlformats.org/markup-compatibility/2006" xmlns:r="http://schemas.openxmlformats.org/officeDocument/2006/relationships" xmlns:w="http://schemas.openxmlformats.org/wordprocessingml/2006/main" xmlns:w14="http://schemas.microsoft.com/office/word/2010/wordml" xmlns:w15="http://schemas.microsoft.com/office/word/2012/wordml" mc:Ignorable="w14 w15">
   <w:docDefaults>
     <w:rPrDefault>
       <w:rPr>
@@ -1041,144 +1356,378 @@
       </w:pPr>
     </w:pPrDefault>
   </w:docDefaults>
-  <w:latentStyles w:defLockedState="0" w:defUIPriority="99" w:defSemiHidden="1" w:defUnhideWhenUsed="1" w:defQFormat="0" w:count="267">
-    <w:lsdException w:name="Normal" w:semiHidden="0" w:uiPriority="0" w:unhideWhenUsed="0" w:qFormat="1"/>
-    <w:lsdException w:name="heading 1" w:semiHidden="0" w:uiPriority="9" w:unhideWhenUsed="0" w:qFormat="1"/>
-    <w:lsdException w:name="heading 2" w:uiPriority="9" w:qFormat="1"/>
-    <w:lsdException w:name="heading 3" w:uiPriority="9" w:qFormat="1"/>
-    <w:lsdException w:name="heading 4" w:uiPriority="9" w:qFormat="1"/>
-    <w:lsdException w:name="heading 5" w:uiPriority="9" w:qFormat="1"/>
-    <w:lsdException w:name="heading 6" w:uiPriority="9" w:qFormat="1"/>
-    <w:lsdException w:name="heading 7" w:uiPriority="9" w:qFormat="1"/>
-    <w:lsdException w:name="heading 8" w:uiPriority="9" w:qFormat="1"/>
-    <w:lsdException w:name="heading 9" w:uiPriority="9" w:qFormat="1"/>
-    <w:lsdException w:name="toc 1" w:uiPriority="39"/>
-    <w:lsdException w:name="toc 2" w:uiPriority="39"/>
-    <w:lsdException w:name="toc 3" w:uiPriority="39"/>
-    <w:lsdException w:name="toc 4" w:uiPriority="39"/>
-    <w:lsdException w:name="toc 5" w:uiPriority="39"/>
-    <w:lsdException w:name="toc 6" w:uiPriority="39"/>
-    <w:lsdException w:name="toc 7" w:uiPriority="39"/>
-    <w:lsdException w:name="toc 8" w:uiPriority="39"/>
-    <w:lsdException w:name="toc 9" w:uiPriority="39"/>
-    <w:lsdException w:name="caption" w:uiPriority="35" w:qFormat="1"/>
-    <w:lsdException w:name="Title" w:semiHidden="0" w:uiPriority="10" w:unhideWhenUsed="0" w:qFormat="1"/>
-    <w:lsdException w:name="Default Paragraph Font" w:uiPriority="1"/>
-    <w:lsdException w:name="Subtitle" w:semiHidden="0" w:uiPriority="11" w:unhideWhenUsed="0" w:qFormat="1"/>
-    <w:lsdException w:name="Strong" w:semiHidden="0" w:uiPriority="22" w:unhideWhenUsed="0" w:qFormat="1"/>
-    <w:lsdException w:name="Emphasis" w:semiHidden="0" w:uiPriority="20" w:unhideWhenUsed="0" w:qFormat="1"/>
-    <w:lsdException w:name="Table Grid" w:semiHidden="0" w:uiPriority="39" w:unhideWhenUsed="0"/>
-    <w:lsdException w:name="Placeholder Text" w:unhideWhenUsed="0"/>
-    <w:lsdException w:name="No Spacing" w:semiHidden="0" w:uiPriority="1" w:unhideWhenUsed="0" w:qFormat="1"/>
-    <w:lsdException w:name="Light Shading" w:semiHidden="0" w:uiPriority="60" w:unhideWhenUsed="0"/>
-    <w:lsdException w:name="Light List" w:semiHidden="0" w:uiPriority="61" w:unhideWhenUsed="0"/>
-    <w:lsdException w:name="Light Grid" w:semiHidden="0" w:uiPriority="62" w:unhideWhenUsed="0"/>
-    <w:lsdException w:name="Medium Shading 1" w:semiHidden="0" w:uiPriority="63" w:unhideWhenUsed="0"/>
-    <w:lsdException w:name="Medium Shading 2" w:semiHidden="0" w:uiPriority="64" w:unhideWhenUsed="0"/>
-    <w:lsdException w:name="Medium List 1" w:semiHidden="0" w:uiPriority="65" w:unhideWhenUsed="0"/>
-    <w:lsdException w:name="Medium List 2" w:semiHidden="0" w:uiPriority="66" w:unhideWhenUsed="0"/>
-    <w:lsdException w:name="Medium Grid 1" w:semiHidden="0" w:uiPriority="67" w:unhideWhenUsed="0"/>
-    <w:lsdException w:name="Medium Grid 2" w:semiHidden="0" w:uiPriority="68" w:unhideWhenUsed="0"/>
-    <w:lsdException w:name="Medium Grid 3" w:semiHidden="0" w:uiPriority="69" w:unhideWhenUsed="0"/>
-    <w:lsdException w:name="Dark List" w:semiHidden="0" w:uiPriority="70" w:unhideWhenUsed="0"/>
-    <w:lsdException w:name="Colorful Shading" w:semiHidden="0" w:uiPriority="71" w:unhideWhenUsed="0"/>
-    <w:lsdException w:name="Colorful List" w:semiHidden="0" w:uiPriority="72" w:unhideWhenUsed="0"/>
-    <w:lsdException w:name="Colorful Grid" w:semiHidden="0" w:uiPriority="73" w:unhideWhenUsed="0"/>
-    <w:lsdException w:name="Light Shading Accent 1" w:semiHidden="0" w:uiPriority="60" w:unhideWhenUsed="0"/>
-    <w:lsdException w:name="Light List Accent 1" w:semiHidden="0" w:uiPriority="61" w:unhideWhenUsed="0"/>
-    <w:lsdException w:name="Light Grid Accent 1" w:semiHidden="0" w:uiPriority="62" w:unhideWhenUsed="0"/>
-    <w:lsdException w:name="Medium Shading 1 Accent 1" w:semiHidden="0" w:uiPriority="63" w:unhideWhenUsed="0"/>
-    <w:lsdException w:name="Medium Shading 2 Accent 1" w:semiHidden="0" w:uiPriority="64" w:unhideWhenUsed="0"/>
-    <w:lsdException w:name="Medium List 1 Accent 1" w:semiHidden="0" w:uiPriority="65" w:unhideWhenUsed="0"/>
-    <w:lsdException w:name="Revision" w:unhideWhenUsed="0"/>
-    <w:lsdException w:name="List Paragraph" w:semiHidden="0" w:uiPriority="34" w:unhideWhenUsed="0" w:qFormat="1"/>
-    <w:lsdException w:name="Quote" w:semiHidden="0" w:uiPriority="29" w:unhideWhenUsed="0" w:qFormat="1"/>
-    <w:lsdException w:name="Intense Quote" w:semiHidden="0" w:uiPriority="30" w:unhideWhenUsed="0" w:qFormat="1"/>
-    <w:lsdException w:name="Medium List 2 Accent 1" w:semiHidden="0" w:uiPriority="66" w:unhideWhenUsed="0"/>
-    <w:lsdException w:name="Medium Grid 1 Accent 1" w:semiHidden="0" w:uiPriority="67" w:unhideWhenUsed="0"/>
-    <w:lsdException w:name="Medium Grid 2 Accent 1" w:semiHidden="0" w:uiPriority="68" w:unhideWhenUsed="0"/>
-    <w:lsdException w:name="Medium Grid 3 Accent 1" w:semiHidden="0" w:uiPriority="69" w:unhideWhenUsed="0"/>
-    <w:lsdException w:name="Dark List Accent 1" w:semiHidden="0" w:uiPriority="70" w:unhideWhenUsed="0"/>
-    <w:lsdException w:name="Colorful Shading Accent 1" w:semiHidden="0" w:uiPriority="71" w:unhideWhenUsed="0"/>
-    <w:lsdException w:name="Colorful List Accent 1" w:semiHidden="0" w:uiPriority="72" w:unhideWhenUsed="0"/>
-    <w:lsdException w:name="Colorful Grid Accent 1" w:semiHidden="0" w:uiPriority="73" w:unhideWhenUsed="0"/>
-    <w:lsdException w:name="Light Shading Accent 2" w:semiHidden="0" w:uiPriority="60" w:unhideWhenUsed="0"/>
-    <w:lsdException w:name="Light List Accent 2" w:semiHidden="0" w:uiPriority="61" w:unhideWhenUsed="0"/>
-    <w:lsdException w:name="Light Grid Accent 2" w:semiHidden="0" w:uiPriority="62" w:unhideWhenUsed="0"/>
-    <w:lsdException w:name="Medium Shading 1 Accent 2" w:semiHidden="0" w:uiPriority="63" w:unhideWhenUsed="0"/>
-    <w:lsdException w:name="Medium Shading 2 Accent 2" w:semiHidden="0" w:uiPriority="64" w:unhideWhenUsed="0"/>
-    <w:lsdException w:name="Medium List 1 Accent 2" w:semiHidden="0" w:uiPriority="65" w:unhideWhenUsed="0"/>
-    <w:lsdException w:name="Medium List 2 Accent 2" w:semiHidden="0" w:uiPriority="66" w:unhideWhenUsed="0"/>
-    <w:lsdException w:name="Medium Grid 1 Accent 2" w:semiHidden="0" w:uiPriority="67" w:unhideWhenUsed="0"/>
-    <w:lsdException w:name="Medium Grid 2 Accent 2" w:semiHidden="0" w:uiPriority="68" w:unhideWhenUsed="0"/>
-    <w:lsdException w:name="Medium Grid 3 Accent 2" w:semiHidden="0" w:uiPriority="69" w:unhideWhenUsed="0"/>
-    <w:lsdException w:name="Dark List Accent 2" w:semiHidden="0" w:uiPriority="70" w:unhideWhenUsed="0"/>
-    <w:lsdException w:name="Colorful Shading Accent 2" w:semiHidden="0" w:uiPriority="71" w:unhideWhenUsed="0"/>
-    <w:lsdException w:name="Colorful List Accent 2" w:semiHidden="0" w:uiPriority="72" w:unhideWhenUsed="0"/>
-    <w:lsdException w:name="Colorful Grid Accent 2" w:semiHidden="0" w:uiPriority="73" w:unhideWhenUsed="0"/>
-    <w:lsdException w:name="Light Shading Accent 3" w:semiHidden="0" w:uiPriority="60" w:unhideWhenUsed="0"/>
-    <w:lsdException w:name="Light List Accent 3" w:semiHidden="0" w:uiPriority="61" w:unhideWhenUsed="0"/>
-    <w:lsdException w:name="Light Grid Accent 3" w:semiHidden="0" w:uiPriority="62" w:unhideWhenUsed="0"/>
-    <w:lsdException w:name="Medium Shading 1 Accent 3" w:semiHidden="0" w:uiPriority="63" w:unhideWhenUsed="0"/>
-    <w:lsdException w:name="Medium Shading 2 Accent 3" w:semiHidden="0" w:uiPriority="64" w:unhideWhenUsed="0"/>
-    <w:lsdException w:name="Medium List 1 Accent 3" w:semiHidden="0" w:uiPriority="65" w:unhideWhenUsed="0"/>
-    <w:lsdException w:name="Medium List 2 Accent 3" w:semiHidden="0" w:uiPriority="66" w:unhideWhenUsed="0"/>
-    <w:lsdException w:name="Medium Grid 1 Accent 3" w:semiHidden="0" w:uiPriority="67" w:unhideWhenUsed="0"/>
-    <w:lsdException w:name="Medium Grid 2 Accent 3" w:semiHidden="0" w:uiPriority="68" w:unhideWhenUsed="0"/>
-    <w:lsdException w:name="Medium Grid 3 Accent 3" w:semiHidden="0" w:uiPriority="69" w:unhideWhenUsed="0"/>
-    <w:lsdException w:name="Dark List Accent 3" w:semiHidden="0" w:uiPriority="70" w:unhideWhenUsed="0"/>
-    <w:lsdException w:name="Colorful Shading Accent 3" w:semiHidden="0" w:uiPriority="71" w:unhideWhenUsed="0"/>
-    <w:lsdException w:name="Colorful List Accent 3" w:semiHidden="0" w:uiPriority="72" w:unhideWhenUsed="0"/>
-    <w:lsdException w:name="Colorful Grid Accent 3" w:semiHidden="0" w:uiPriority="73" w:unhideWhenUsed="0"/>
-    <w:lsdException w:name="Light Shading Accent 4" w:semiHidden="0" w:uiPriority="60" w:unhideWhenUsed="0"/>
-    <w:lsdException w:name="Light List Accent 4" w:semiHidden="0" w:uiPriority="61" w:unhideWhenUsed="0"/>
-    <w:lsdException w:name="Light Grid Accent 4" w:semiHidden="0" w:uiPriority="62" w:unhideWhenUsed="0"/>
-    <w:lsdException w:name="Medium Shading 1 Accent 4" w:semiHidden="0" w:uiPriority="63" w:unhideWhenUsed="0"/>
-    <w:lsdException w:name="Medium Shading 2 Accent 4" w:semiHidden="0" w:uiPriority="64" w:unhideWhenUsed="0"/>
-    <w:lsdException w:name="Medium List 1 Accent 4" w:semiHidden="0" w:uiPriority="65" w:unhideWhenUsed="0"/>
-    <w:lsdException w:name="Medium List 2 Accent 4" w:semiHidden="0" w:uiPriority="66" w:unhideWhenUsed="0"/>
-    <w:lsdException w:name="Medium Grid 1 Accent 4" w:semiHidden="0" w:uiPriority="67" w:unhideWhenUsed="0"/>
-    <w:lsdException w:name="Medium Grid 2 Accent 4" w:semiHidden="0" w:uiPriority="68" w:unhideWhenUsed="0"/>
-    <w:lsdException w:name="Medium Grid 3 Accent 4" w:semiHidden="0" w:uiPriority="69" w:unhideWhenUsed="0"/>
-    <w:lsdException w:name="Dark List Accent 4" w:semiHidden="0" w:uiPriority="70" w:unhideWhenUsed="0"/>
-    <w:lsdException w:name="Colorful Shading Accent 4" w:semiHidden="0" w:uiPriority="71" w:unhideWhenUsed="0"/>
-    <w:lsdException w:name="Colorful List Accent 4" w:semiHidden="0" w:uiPriority="72" w:unhideWhenUsed="0"/>
-    <w:lsdException w:name="Colorful Grid Accent 4" w:semiHidden="0" w:uiPriority="73" w:unhideWhenUsed="0"/>
-    <w:lsdException w:name="Light Shading Accent 5" w:semiHidden="0" w:uiPriority="60" w:unhideWhenUsed="0"/>
-    <w:lsdException w:name="Light List Accent 5" w:semiHidden="0" w:uiPriority="61" w:unhideWhenUsed="0"/>
-    <w:lsdException w:name="Light Grid Accent 5" w:semiHidden="0" w:uiPriority="62" w:unhideWhenUsed="0"/>
-    <w:lsdException w:name="Medium Shading 1 Accent 5" w:semiHidden="0" w:uiPriority="63" w:unhideWhenUsed="0"/>
-    <w:lsdException w:name="Medium Shading 2 Accent 5" w:semiHidden="0" w:uiPriority="64" w:unhideWhenUsed="0"/>
-    <w:lsdException w:name="Medium List 1 Accent 5" w:semiHidden="0" w:uiPriority="65" w:unhideWhenUsed="0"/>
-    <w:lsdException w:name="Medium List 2 Accent 5" w:semiHidden="0" w:uiPriority="66" w:unhideWhenUsed="0"/>
-    <w:lsdException w:name="Medium Grid 1 Accent 5" w:semiHidden="0" w:uiPriority="67" w:unhideWhenUsed="0"/>
-    <w:lsdException w:name="Medium Grid 2 Accent 5" w:semiHidden="0" w:uiPriority="68" w:unhideWhenUsed="0"/>
-    <w:lsdException w:name="Medium Grid 3 Accent 5" w:semiHidden="0" w:uiPriority="69" w:unhideWhenUsed="0"/>
-    <w:lsdException w:name="Dark List Accent 5" w:semiHidden="0" w:uiPriority="70" w:unhideWhenUsed="0"/>
-    <w:lsdException w:name="Colorful Shading Accent 5" w:semiHidden="0" w:uiPriority="71" w:unhideWhenUsed="0"/>
-    <w:lsdException w:name="Colorful List Accent 5" w:semiHidden="0" w:uiPriority="72" w:unhideWhenUsed="0"/>
-    <w:lsdException w:name="Colorful Grid Accent 5" w:semiHidden="0" w:uiPriority="73" w:unhideWhenUsed="0"/>
-    <w:lsdException w:name="Light Shading Accent 6" w:semiHidden="0" w:uiPriority="60" w:unhideWhenUsed="0"/>
-    <w:lsdException w:name="Light List Accent 6" w:semiHidden="0" w:uiPriority="61" w:unhideWhenUsed="0"/>
-    <w:lsdException w:name="Light Grid Accent 6" w:semiHidden="0" w:uiPriority="62" w:unhideWhenUsed="0"/>
-    <w:lsdException w:name="Medium Shading 1 Accent 6" w:semiHidden="0" w:uiPriority="63" w:unhideWhenUsed="0"/>
-    <w:lsdException w:name="Medium Shading 2 Accent 6" w:semiHidden="0" w:uiPriority="64" w:unhideWhenUsed="0"/>
-    <w:lsdException w:name="Medium List 1 Accent 6" w:semiHidden="0" w:uiPriority="65" w:unhideWhenUsed="0"/>
-    <w:lsdException w:name="Medium List 2 Accent 6" w:semiHidden="0" w:uiPriority="66" w:unhideWhenUsed="0"/>
-    <w:lsdException w:name="Medium Grid 1 Accent 6" w:semiHidden="0" w:uiPriority="67" w:unhideWhenUsed="0"/>
-    <w:lsdException w:name="Medium Grid 2 Accent 6" w:semiHidden="0" w:uiPriority="68" w:unhideWhenUsed="0"/>
-    <w:lsdException w:name="Medium Grid 3 Accent 6" w:semiHidden="0" w:uiPriority="69" w:unhideWhenUsed="0"/>
-    <w:lsdException w:name="Dark List Accent 6" w:semiHidden="0" w:uiPriority="70" w:unhideWhenUsed="0"/>
-    <w:lsdException w:name="Colorful Shading Accent 6" w:semiHidden="0" w:uiPriority="71" w:unhideWhenUsed="0"/>
-    <w:lsdException w:name="Colorful List Accent 6" w:semiHidden="0" w:uiPriority="72" w:unhideWhenUsed="0"/>
-    <w:lsdException w:name="Colorful Grid Accent 6" w:semiHidden="0" w:uiPriority="73" w:unhideWhenUsed="0"/>
-    <w:lsdException w:name="Subtle Emphasis" w:semiHidden="0" w:uiPriority="19" w:unhideWhenUsed="0" w:qFormat="1"/>
-    <w:lsdException w:name="Intense Emphasis" w:semiHidden="0" w:uiPriority="21" w:unhideWhenUsed="0" w:qFormat="1"/>
-    <w:lsdException w:name="Subtle Reference" w:semiHidden="0" w:uiPriority="31" w:unhideWhenUsed="0" w:qFormat="1"/>
-    <w:lsdException w:name="Intense Reference" w:semiHidden="0" w:uiPriority="32" w:unhideWhenUsed="0" w:qFormat="1"/>
-    <w:lsdException w:name="Book Title" w:semiHidden="0" w:uiPriority="33" w:unhideWhenUsed="0" w:qFormat="1"/>
-    <w:lsdException w:name="Bibliography" w:uiPriority="37"/>
-    <w:lsdException w:name="TOC Heading" w:uiPriority="39" w:qFormat="1"/>
+  <w:latentStyles w:defLockedState="0" w:defUIPriority="99" w:defSemiHidden="0" w:defUnhideWhenUsed="0" w:defQFormat="0" w:count="371">
+    <w:lsdException w:name="Normal" w:uiPriority="0" w:qFormat="1"/>
+    <w:lsdException w:name="heading 1" w:uiPriority="9" w:qFormat="1"/>
+    <w:lsdException w:name="heading 2" w:semiHidden="1" w:uiPriority="9" w:unhideWhenUsed="1" w:qFormat="1"/>
+    <w:lsdException w:name="heading 3" w:semiHidden="1" w:uiPriority="9" w:unhideWhenUsed="1" w:qFormat="1"/>
+    <w:lsdException w:name="heading 4" w:semiHidden="1" w:uiPriority="9" w:unhideWhenUsed="1" w:qFormat="1"/>
+    <w:lsdException w:name="heading 5" w:semiHidden="1" w:uiPriority="9" w:unhideWhenUsed="1" w:qFormat="1"/>
+    <w:lsdException w:name="heading 6" w:semiHidden="1" w:uiPriority="9" w:unhideWhenUsed="1" w:qFormat="1"/>
+    <w:lsdException w:name="heading 7" w:semiHidden="1" w:uiPriority="9" w:unhideWhenUsed="1" w:qFormat="1"/>
+    <w:lsdException w:name="heading 8" w:semiHidden="1" w:uiPriority="9" w:unhideWhenUsed="1" w:qFormat="1"/>
+    <w:lsdException w:name="heading 9" w:semiHidden="1" w:uiPriority="9" w:unhideWhenUsed="1" w:qFormat="1"/>
+    <w:lsdException w:name="index 1" w:semiHidden="1" w:unhideWhenUsed="1"/>
+    <w:lsdException w:name="index 2" w:semiHidden="1" w:unhideWhenUsed="1"/>
+    <w:lsdException w:name="index 3" w:semiHidden="1" w:unhideWhenUsed="1"/>
+    <w:lsdException w:name="index 4" w:semiHidden="1" w:unhideWhenUsed="1"/>
+    <w:lsdException w:name="index 5" w:semiHidden="1" w:unhideWhenUsed="1"/>
+    <w:lsdException w:name="index 6" w:semiHidden="1" w:unhideWhenUsed="1"/>
+    <w:lsdException w:name="index 7" w:semiHidden="1" w:unhideWhenUsed="1"/>
+    <w:lsdException w:name="index 8" w:semiHidden="1" w:unhideWhenUsed="1"/>
+    <w:lsdException w:name="index 9" w:semiHidden="1" w:unhideWhenUsed="1"/>
+    <w:lsdException w:name="toc 1" w:semiHidden="1" w:uiPriority="39" w:unhideWhenUsed="1"/>
+    <w:lsdException w:name="toc 2" w:semiHidden="1" w:uiPriority="39" w:unhideWhenUsed="1"/>
+    <w:lsdException w:name="toc 3" w:semiHidden="1" w:uiPriority="39" w:unhideWhenUsed="1"/>
+    <w:lsdException w:name="toc 4" w:semiHidden="1" w:uiPriority="39" w:unhideWhenUsed="1"/>
+    <w:lsdException w:name="toc 5" w:semiHidden="1" w:uiPriority="39" w:unhideWhenUsed="1"/>
+    <w:lsdException w:name="toc 6" w:semiHidden="1" w:uiPriority="39" w:unhideWhenUsed="1"/>
+    <w:lsdException w:name="toc 7" w:semiHidden="1" w:uiPriority="39" w:unhideWhenUsed="1"/>
+    <w:lsdException w:name="toc 8" w:semiHidden="1" w:uiPriority="39" w:unhideWhenUsed="1"/>
+    <w:lsdException w:name="toc 9" w:semiHidden="1" w:uiPriority="39" w:unhideWhenUsed="1"/>
+    <w:lsdException w:name="Normal Indent" w:semiHidden="1" w:unhideWhenUsed="1"/>
+    <w:lsdException w:name="footnote text" w:semiHidden="1" w:unhideWhenUsed="1"/>
+    <w:lsdException w:name="annotation text" w:semiHidden="1" w:unhideWhenUsed="1"/>
+    <w:lsdException w:name="header" w:semiHidden="1" w:unhideWhenUsed="1"/>
+    <w:lsdException w:name="footer" w:semiHidden="1" w:unhideWhenUsed="1"/>
+    <w:lsdException w:name="index heading" w:semiHidden="1" w:unhideWhenUsed="1"/>
+    <w:lsdException w:name="caption" w:semiHidden="1" w:uiPriority="35" w:unhideWhenUsed="1" w:qFormat="1"/>
+    <w:lsdException w:name="table of figures" w:semiHidden="1" w:unhideWhenUsed="1"/>
+    <w:lsdException w:name="envelope address" w:semiHidden="1" w:unhideWhenUsed="1"/>
+    <w:lsdException w:name="envelope return" w:semiHidden="1" w:unhideWhenUsed="1"/>
+    <w:lsdException w:name="footnote reference" w:semiHidden="1" w:unhideWhenUsed="1"/>
+    <w:lsdException w:name="annotation reference" w:semiHidden="1" w:unhideWhenUsed="1"/>
+    <w:lsdException w:name="line number" w:semiHidden="1" w:unhideWhenUsed="1"/>
+    <w:lsdException w:name="page number" w:semiHidden="1" w:unhideWhenUsed="1"/>
+    <w:lsdException w:name="endnote reference" w:semiHidden="1" w:unhideWhenUsed="1"/>
+    <w:lsdException w:name="endnote text" w:semiHidden="1" w:unhideWhenUsed="1"/>
+    <w:lsdException w:name="table of authorities" w:semiHidden="1" w:unhideWhenUsed="1"/>
+    <w:lsdException w:name="macro" w:semiHidden="1" w:unhideWhenUsed="1"/>
+    <w:lsdException w:name="toa heading" w:semiHidden="1" w:unhideWhenUsed="1"/>
+    <w:lsdException w:name="List" w:semiHidden="1" w:unhideWhenUsed="1"/>
+    <w:lsdException w:name="List Bullet" w:semiHidden="1" w:unhideWhenUsed="1"/>
+    <w:lsdException w:name="List Number" w:semiHidden="1" w:unhideWhenUsed="1"/>
+    <w:lsdException w:name="List 2" w:semiHidden="1" w:unhideWhenUsed="1"/>
+    <w:lsdException w:name="List 3" w:semiHidden="1" w:unhideWhenUsed="1"/>
+    <w:lsdException w:name="List 4" w:semiHidden="1" w:unhideWhenUsed="1"/>
+    <w:lsdException w:name="List 5" w:semiHidden="1" w:unhideWhenUsed="1"/>
+    <w:lsdException w:name="List Bullet 2" w:semiHidden="1" w:unhideWhenUsed="1"/>
+    <w:lsdException w:name="List Bullet 3" w:semiHidden="1" w:unhideWhenUsed="1"/>
+    <w:lsdException w:name="List Bullet 4" w:semiHidden="1" w:unhideWhenUsed="1"/>
+    <w:lsdException w:name="List Bullet 5" w:semiHidden="1" w:unhideWhenUsed="1"/>
+    <w:lsdException w:name="List Number 2" w:semiHidden="1" w:unhideWhenUsed="1"/>
+    <w:lsdException w:name="List Number 3" w:semiHidden="1" w:unhideWhenUsed="1"/>
+    <w:lsdException w:name="List Number 4" w:semiHidden="1" w:unhideWhenUsed="1"/>
+    <w:lsdException w:name="List Number 5" w:semiHidden="1" w:unhideWhenUsed="1"/>
+    <w:lsdException w:name="Title" w:uiPriority="10" w:qFormat="1"/>
+    <w:lsdException w:name="Closing" w:semiHidden="1" w:unhideWhenUsed="1"/>
+    <w:lsdException w:name="Signature" w:semiHidden="1" w:unhideWhenUsed="1"/>
+    <w:lsdException w:name="Default Paragraph Font" w:semiHidden="1" w:uiPriority="1" w:unhideWhenUsed="1"/>
+    <w:lsdException w:name="Body Text" w:semiHidden="1" w:unhideWhenUsed="1"/>
+    <w:lsdException w:name="Body Text Indent" w:semiHidden="1" w:unhideWhenUsed="1"/>
+    <w:lsdException w:name="List Continue" w:semiHidden="1" w:unhideWhenUsed="1"/>
+    <w:lsdException w:name="List Continue 2" w:semiHidden="1" w:unhideWhenUsed="1"/>
+    <w:lsdException w:name="List Continue 3" w:semiHidden="1" w:unhideWhenUsed="1"/>
+    <w:lsdException w:name="List Continue 4" w:semiHidden="1" w:unhideWhenUsed="1"/>
+    <w:lsdException w:name="List Continue 5" w:semiHidden="1" w:unhideWhenUsed="1"/>
+    <w:lsdException w:name="Message Header" w:semiHidden="1" w:unhideWhenUsed="1"/>
+    <w:lsdException w:name="Subtitle" w:uiPriority="11" w:qFormat="1"/>
+    <w:lsdException w:name="Salutation" w:semiHidden="1" w:unhideWhenUsed="1"/>
+    <w:lsdException w:name="Date" w:semiHidden="1" w:unhideWhenUsed="1"/>
+    <w:lsdException w:name="Body Text First Indent" w:semiHidden="1" w:unhideWhenUsed="1"/>
+    <w:lsdException w:name="Body Text First Indent 2" w:semiHidden="1" w:unhideWhenUsed="1"/>
+    <w:lsdException w:name="Note Heading" w:semiHidden="1" w:unhideWhenUsed="1"/>
+    <w:lsdException w:name="Body Text 2" w:semiHidden="1" w:unhideWhenUsed="1"/>
+    <w:lsdException w:name="Body Text 3" w:semiHidden="1" w:unhideWhenUsed="1"/>
+    <w:lsdException w:name="Body Text Indent 2" w:semiHidden="1" w:unhideWhenUsed="1"/>
+    <w:lsdException w:name="Body Text Indent 3" w:semiHidden="1" w:unhideWhenUsed="1"/>
+    <w:lsdException w:name="Block Text" w:semiHidden="1" w:unhideWhenUsed="1"/>
+    <w:lsdException w:name="Hyperlink" w:semiHidden="1" w:unhideWhenUsed="1"/>
+    <w:lsdException w:name="FollowedHyperlink" w:semiHidden="1" w:unhideWhenUsed="1"/>
+    <w:lsdException w:name="Strong" w:uiPriority="22" w:qFormat="1"/>
+    <w:lsdException w:name="Emphasis" w:uiPriority="20" w:qFormat="1"/>
+    <w:lsdException w:name="Document Map" w:semiHidden="1" w:unhideWhenUsed="1"/>
+    <w:lsdException w:name="Plain Text" w:semiHidden="1" w:unhideWhenUsed="1"/>
+    <w:lsdException w:name="E-mail Signature" w:semiHidden="1" w:unhideWhenUsed="1"/>
+    <w:lsdException w:name="HTML Top of Form" w:semiHidden="1" w:unhideWhenUsed="1"/>
+    <w:lsdException w:name="HTML Bottom of Form" w:semiHidden="1" w:unhideWhenUsed="1"/>
+    <w:lsdException w:name="Normal (Web)" w:semiHidden="1" w:unhideWhenUsed="1"/>
+    <w:lsdException w:name="HTML Acronym" w:semiHidden="1" w:unhideWhenUsed="1"/>
+    <w:lsdException w:name="HTML Address" w:semiHidden="1" w:unhideWhenUsed="1"/>
+    <w:lsdException w:name="HTML Cite" w:semiHidden="1" w:unhideWhenUsed="1"/>
+    <w:lsdException w:name="HTML Code" w:semiHidden="1" w:unhideWhenUsed="1"/>
+    <w:lsdException w:name="HTML Definition" w:semiHidden="1" w:unhideWhenUsed="1"/>
+    <w:lsdException w:name="HTML Keyboard" w:semiHidden="1" w:unhideWhenUsed="1"/>
+    <w:lsdException w:name="HTML Preformatted" w:semiHidden="1" w:unhideWhenUsed="1"/>
+    <w:lsdException w:name="HTML Sample" w:semiHidden="1" w:unhideWhenUsed="1"/>
+    <w:lsdException w:name="HTML Typewriter" w:semiHidden="1" w:unhideWhenUsed="1"/>
+    <w:lsdException w:name="HTML Variable" w:semiHidden="1" w:unhideWhenUsed="1"/>
+    <w:lsdException w:name="Normal Table" w:semiHidden="1" w:unhideWhenUsed="1"/>
+    <w:lsdException w:name="annotation subject" w:semiHidden="1" w:unhideWhenUsed="1"/>
+    <w:lsdException w:name="No List" w:semiHidden="1" w:unhideWhenUsed="1"/>
+    <w:lsdException w:name="Outline List 1" w:semiHidden="1" w:unhideWhenUsed="1"/>
+    <w:lsdException w:name="Outline List 2" w:semiHidden="1" w:unhideWhenUsed="1"/>
+    <w:lsdException w:name="Outline List 3" w:semiHidden="1" w:unhideWhenUsed="1"/>
+    <w:lsdException w:name="Table Simple 1" w:semiHidden="1" w:unhideWhenUsed="1"/>
+    <w:lsdException w:name="Table Simple 2" w:semiHidden="1" w:unhideWhenUsed="1"/>
+    <w:lsdException w:name="Table Simple 3" w:semiHidden="1" w:unhideWhenUsed="1"/>
+    <w:lsdException w:name="Table Classic 1" w:semiHidden="1" w:unhideWhenUsed="1"/>
+    <w:lsdException w:name="Table Classic 2" w:semiHidden="1" w:unhideWhenUsed="1"/>
+    <w:lsdException w:name="Table Classic 3" w:semiHidden="1" w:unhideWhenUsed="1"/>
+    <w:lsdException w:name="Table Classic 4" w:semiHidden="1" w:unhideWhenUsed="1"/>
+    <w:lsdException w:name="Table Colorful 1" w:semiHidden="1" w:unhideWhenUsed="1"/>
+    <w:lsdException w:name="Table Colorful 2" w:semiHidden="1" w:unhideWhenUsed="1"/>
+    <w:lsdException w:name="Table Colorful 3" w:semiHidden="1" w:unhideWhenUsed="1"/>
+    <w:lsdException w:name="Table Columns 1" w:semiHidden="1" w:unhideWhenUsed="1"/>
+    <w:lsdException w:name="Table Columns 2" w:semiHidden="1" w:unhideWhenUsed="1"/>
+    <w:lsdException w:name="Table Columns 3" w:semiHidden="1" w:unhideWhenUsed="1"/>
+    <w:lsdException w:name="Table Columns 4" w:semiHidden="1" w:unhideWhenUsed="1"/>
+    <w:lsdException w:name="Table Columns 5" w:semiHidden="1" w:unhideWhenUsed="1"/>
+    <w:lsdException w:name="Table Grid 1" w:semiHidden="1" w:unhideWhenUsed="1"/>
+    <w:lsdException w:name="Table Grid 2" w:semiHidden="1" w:unhideWhenUsed="1"/>
+    <w:lsdException w:name="Table Grid 3" w:semiHidden="1" w:unhideWhenUsed="1"/>
+    <w:lsdException w:name="Table Grid 4" w:semiHidden="1" w:unhideWhenUsed="1"/>
+    <w:lsdException w:name="Table Grid 5" w:semiHidden="1" w:unhideWhenUsed="1"/>
+    <w:lsdException w:name="Table Grid 6" w:semiHidden="1" w:unhideWhenUsed="1"/>
+    <w:lsdException w:name="Table Grid 7" w:semiHidden="1" w:unhideWhenUsed="1"/>
+    <w:lsdException w:name="Table Grid 8" w:semiHidden="1" w:unhideWhenUsed="1"/>
+    <w:lsdException w:name="Table List 1" w:semiHidden="1" w:unhideWhenUsed="1"/>
+    <w:lsdException w:name="Table List 2" w:semiHidden="1" w:unhideWhenUsed="1"/>
+    <w:lsdException w:name="Table List 3" w:semiHidden="1" w:unhideWhenUsed="1"/>
+    <w:lsdException w:name="Table List 4" w:semiHidden="1" w:unhideWhenUsed="1"/>
+    <w:lsdException w:name="Table List 5" w:semiHidden="1" w:unhideWhenUsed="1"/>
+    <w:lsdException w:name="Table List 6" w:semiHidden="1" w:unhideWhenUsed="1"/>
+    <w:lsdException w:name="Table List 7" w:semiHidden="1" w:unhideWhenUsed="1"/>
+    <w:lsdException w:name="Table List 8" w:semiHidden="1" w:unhideWhenUsed="1"/>
+    <w:lsdException w:name="Table 3D effects 1" w:semiHidden="1" w:unhideWhenUsed="1"/>
+    <w:lsdException w:name="Table 3D effects 2" w:semiHidden="1" w:unhideWhenUsed="1"/>
+    <w:lsdException w:name="Table 3D effects 3" w:semiHidden="1" w:unhideWhenUsed="1"/>
+    <w:lsdException w:name="Table Contemporary" w:semiHidden="1" w:unhideWhenUsed="1"/>
+    <w:lsdException w:name="Table Elegant" w:semiHidden="1" w:unhideWhenUsed="1"/>
+    <w:lsdException w:name="Table Professional" w:semiHidden="1" w:unhideWhenUsed="1"/>
+    <w:lsdException w:name="Table Subtle 1" w:semiHidden="1" w:unhideWhenUsed="1"/>
+    <w:lsdException w:name="Table Subtle 2" w:semiHidden="1" w:unhideWhenUsed="1"/>
+    <w:lsdException w:name="Table Web 1" w:semiHidden="1" w:unhideWhenUsed="1"/>
+    <w:lsdException w:name="Table Web 2" w:semiHidden="1" w:unhideWhenUsed="1"/>
+    <w:lsdException w:name="Table Web 3" w:semiHidden="1" w:unhideWhenUsed="1"/>
+    <w:lsdException w:name="Balloon Text" w:semiHidden="1" w:unhideWhenUsed="1"/>
+    <w:lsdException w:name="Table Grid" w:uiPriority="39"/>
+    <w:lsdException w:name="Table Theme" w:semiHidden="1" w:unhideWhenUsed="1"/>
+    <w:lsdException w:name="Placeholder Text" w:semiHidden="1"/>
+    <w:lsdException w:name="No Spacing" w:uiPriority="1" w:qFormat="1"/>
+    <w:lsdException w:name="Light Shading" w:uiPriority="60"/>
+    <w:lsdException w:name="Light List" w:uiPriority="61"/>
+    <w:lsdException w:name="Light Grid" w:uiPriority="62"/>
+    <w:lsdException w:name="Medium Shading 1" w:uiPriority="63"/>
+    <w:lsdException w:name="Medium Shading 2" w:uiPriority="64"/>
+    <w:lsdException w:name="Medium List 1" w:uiPriority="65"/>
+    <w:lsdException w:name="Medium List 2" w:uiPriority="66"/>
+    <w:lsdException w:name="Medium Grid 1" w:uiPriority="67"/>
+    <w:lsdException w:name="Medium Grid 2" w:uiPriority="68"/>
+    <w:lsdException w:name="Medium Grid 3" w:uiPriority="69"/>
+    <w:lsdException w:name="Dark List" w:uiPriority="70"/>
+    <w:lsdException w:name="Colorful Shading" w:uiPriority="71"/>
+    <w:lsdException w:name="Colorful List" w:uiPriority="72"/>
+    <w:lsdException w:name="Colorful Grid" w:uiPriority="73"/>
+    <w:lsdException w:name="Light Shading Accent 1" w:uiPriority="60"/>
+    <w:lsdException w:name="Light List Accent 1" w:uiPriority="61"/>
+    <w:lsdException w:name="Light Grid Accent 1" w:uiPriority="62"/>
+    <w:lsdException w:name="Medium Shading 1 Accent 1" w:uiPriority="63"/>
+    <w:lsdException w:name="Medium Shading 2 Accent 1" w:uiPriority="64"/>
+    <w:lsdException w:name="Medium List 1 Accent 1" w:uiPriority="65"/>
+    <w:lsdException w:name="Revision" w:semiHidden="1"/>
+    <w:lsdException w:name="List Paragraph" w:uiPriority="34" w:qFormat="1"/>
+    <w:lsdException w:name="Quote" w:uiPriority="29" w:qFormat="1"/>
+    <w:lsdException w:name="Intense Quote" w:uiPriority="30" w:qFormat="1"/>
+    <w:lsdException w:name="Medium List 2 Accent 1" w:uiPriority="66"/>
+    <w:lsdException w:name="Medium Grid 1 Accent 1" w:uiPriority="67"/>
+    <w:lsdException w:name="Medium Grid 2 Accent 1" w:uiPriority="68"/>
+    <w:lsdException w:name="Medium Grid 3 Accent 1" w:uiPriority="69"/>
+    <w:lsdException w:name="Dark List Accent 1" w:uiPriority="70"/>
+    <w:lsdException w:name="Colorful Shading Accent 1" w:uiPriority="71"/>
+    <w:lsdException w:name="Colorful List Accent 1" w:uiPriority="72"/>
+    <w:lsdException w:name="Colorful Grid Accent 1" w:uiPriority="73"/>
+    <w:lsdException w:name="Light Shading Accent 2" w:uiPriority="60"/>
+    <w:lsdException w:name="Light List Accent 2" w:uiPriority="61"/>
+    <w:lsdException w:name="Light Grid Accent 2" w:uiPriority="62"/>
+    <w:lsdException w:name="Medium Shading 1 Accent 2" w:uiPriority="63"/>
+    <w:lsdException w:name="Medium Shading 2 Accent 2" w:uiPriority="64"/>
+    <w:lsdException w:name="Medium List 1 Accent 2" w:uiPriority="65"/>
+    <w:lsdException w:name="Medium List 2 Accent 2" w:uiPriority="66"/>
+    <w:lsdException w:name="Medium Grid 1 Accent 2" w:uiPriority="67"/>
+    <w:lsdException w:name="Medium Grid 2 Accent 2" w:uiPriority="68"/>
+    <w:lsdException w:name="Medium Grid 3 Accent 2" w:uiPriority="69"/>
+    <w:lsdException w:name="Dark List Accent 2" w:uiPriority="70"/>
+    <w:lsdException w:name="Colorful Shading Accent 2" w:uiPriority="71"/>
+    <w:lsdException w:name="Colorful List Accent 2" w:uiPriority="72"/>
+    <w:lsdException w:name="Colorful Grid Accent 2" w:uiPriority="73"/>
+    <w:lsdException w:name="Light Shading Accent 3" w:uiPriority="60"/>
+    <w:lsdException w:name="Light List Accent 3" w:uiPriority="61"/>
+    <w:lsdException w:name="Light Grid Accent 3" w:uiPriority="62"/>
+    <w:lsdException w:name="Medium Shading 1 Accent 3" w:uiPriority="63"/>
+    <w:lsdException w:name="Medium Shading 2 Accent 3" w:uiPriority="64"/>
+    <w:lsdException w:name="Medium List 1 Accent 3" w:uiPriority="65"/>
+    <w:lsdException w:name="Medium List 2 Accent 3" w:uiPriority="66"/>
+    <w:lsdException w:name="Medium Grid 1 Accent 3" w:uiPriority="67"/>
+    <w:lsdException w:name="Medium Grid 2 Accent 3" w:uiPriority="68"/>
+    <w:lsdException w:name="Medium Grid 3 Accent 3" w:uiPriority="69"/>
+    <w:lsdException w:name="Dark List Accent 3" w:uiPriority="70"/>
+    <w:lsdException w:name="Colorful Shading Accent 3" w:uiPriority="71"/>
+    <w:lsdException w:name="Colorful List Accent 3" w:uiPriority="72"/>
+    <w:lsdException w:name="Colorful Grid Accent 3" w:uiPriority="73"/>
+    <w:lsdException w:name="Light Shading Accent 4" w:uiPriority="60"/>
+    <w:lsdException w:name="Light List Accent 4" w:uiPriority="61"/>
+    <w:lsdException w:name="Light Grid Accent 4" w:uiPriority="62"/>
+    <w:lsdException w:name="Medium Shading 1 Accent 4" w:uiPriority="63"/>
+    <w:lsdException w:name="Medium Shading 2 Accent 4" w:uiPriority="64"/>
+    <w:lsdException w:name="Medium List 1 Accent 4" w:uiPriority="65"/>
+    <w:lsdException w:name="Medium List 2 Accent 4" w:uiPriority="66"/>
+    <w:lsdException w:name="Medium Grid 1 Accent 4" w:uiPriority="67"/>
+    <w:lsdException w:name="Medium Grid 2 Accent 4" w:uiPriority="68"/>
+    <w:lsdException w:name="Medium Grid 3 Accent 4" w:uiPriority="69"/>
+    <w:lsdException w:name="Dark List Accent 4" w:uiPriority="70"/>
+    <w:lsdException w:name="Colorful Shading Accent 4" w:uiPriority="71"/>
+    <w:lsdException w:name="Colorful List Accent 4" w:uiPriority="72"/>
+    <w:lsdException w:name="Colorful Grid Accent 4" w:uiPriority="73"/>
+    <w:lsdException w:name="Light Shading Accent 5" w:uiPriority="60"/>
+    <w:lsdException w:name="Light List Accent 5" w:uiPriority="61"/>
+    <w:lsdException w:name="Light Grid Accent 5" w:uiPriority="62"/>
+    <w:lsdException w:name="Medium Shading 1 Accent 5" w:uiPriority="63"/>
+    <w:lsdException w:name="Medium Shading 2 Accent 5" w:uiPriority="64"/>
+    <w:lsdException w:name="Medium List 1 Accent 5" w:uiPriority="65"/>
+    <w:lsdException w:name="Medium List 2 Accent 5" w:uiPriority="66"/>
+    <w:lsdException w:name="Medium Grid 1 Accent 5" w:uiPriority="67"/>
+    <w:lsdException w:name="Medium Grid 2 Accent 5" w:uiPriority="68"/>
+    <w:lsdException w:name="Medium Grid 3 Accent 5" w:uiPriority="69"/>
+    <w:lsdException w:name="Dark List Accent 5" w:uiPriority="70"/>
+    <w:lsdException w:name="Colorful Shading Accent 5" w:uiPriority="71"/>
+    <w:lsdException w:name="Colorful List Accent 5" w:uiPriority="72"/>
+    <w:lsdException w:name="Colorful Grid Accent 5" w:uiPriority="73"/>
+    <w:lsdException w:name="Light Shading Accent 6" w:uiPriority="60"/>
+    <w:lsdException w:name="Light List Accent 6" w:uiPriority="61"/>
+    <w:lsdException w:name="Light Grid Accent 6" w:uiPriority="62"/>
+    <w:lsdException w:name="Medium Shading 1 Accent 6" w:uiPriority="63"/>
+    <w:lsdException w:name="Medium Shading 2 Accent 6" w:uiPriority="64"/>
+    <w:lsdException w:name="Medium List 1 Accent 6" w:uiPriority="65"/>
+    <w:lsdException w:name="Medium List 2 Accent 6" w:uiPriority="66"/>
+    <w:lsdException w:name="Medium Grid 1 Accent 6" w:uiPriority="67"/>
+    <w:lsdException w:name="Medium Grid 2 Accent 6" w:uiPriority="68"/>
+    <w:lsdException w:name="Medium Grid 3 Accent 6" w:uiPriority="69"/>
+    <w:lsdException w:name="Dark List Accent 6" w:uiPriority="70"/>
+    <w:lsdException w:name="Colorful Shading Accent 6" w:uiPriority="71"/>
+    <w:lsdException w:name="Colorful List Accent 6" w:uiPriority="72"/>
+    <w:lsdException w:name="Colorful Grid Accent 6" w:uiPriority="73"/>
+    <w:lsdException w:name="Subtle Emphasis" w:uiPriority="19" w:qFormat="1"/>
+    <w:lsdException w:name="Intense Emphasis" w:uiPriority="21" w:qFormat="1"/>
+    <w:lsdException w:name="Subtle Reference" w:uiPriority="31" w:qFormat="1"/>
+    <w:lsdException w:name="Intense Reference" w:uiPriority="32" w:qFormat="1"/>
+    <w:lsdException w:name="Book Title" w:uiPriority="33" w:qFormat="1"/>
+    <w:lsdException w:name="Bibliography" w:semiHidden="1" w:uiPriority="37" w:unhideWhenUsed="1"/>
+    <w:lsdException w:name="TOC Heading" w:semiHidden="1" w:uiPriority="39" w:unhideWhenUsed="1" w:qFormat="1"/>
+    <w:lsdException w:name="Plain Table 1" w:uiPriority="41"/>
+    <w:lsdException w:name="Plain Table 2" w:uiPriority="42"/>
+    <w:lsdException w:name="Plain Table 3" w:uiPriority="43"/>
+    <w:lsdException w:name="Plain Table 4" w:uiPriority="44"/>
+    <w:lsdException w:name="Plain Table 5" w:uiPriority="45"/>
+    <w:lsdException w:name="Grid Table Light" w:uiPriority="40"/>
+    <w:lsdException w:name="Grid Table 1 Light" w:uiPriority="46"/>
+    <w:lsdException w:name="Grid Table 2" w:uiPriority="47"/>
+    <w:lsdException w:name="Grid Table 3" w:uiPriority="48"/>
+    <w:lsdException w:name="Grid Table 4" w:uiPriority="49"/>
+    <w:lsdException w:name="Grid Table 5 Dark" w:uiPriority="50"/>
+    <w:lsdException w:name="Grid Table 6 Colorful" w:uiPriority="51"/>
+    <w:lsdException w:name="Grid Table 7 Colorful" w:uiPriority="52"/>
+    <w:lsdException w:name="Grid Table 1 Light Accent 1" w:uiPriority="46"/>
+    <w:lsdException w:name="Grid Table 2 Accent 1" w:uiPriority="47"/>
+    <w:lsdException w:name="Grid Table 3 Accent 1" w:uiPriority="48"/>
+    <w:lsdException w:name="Grid Table 4 Accent 1" w:uiPriority="49"/>
+    <w:lsdException w:name="Grid Table 5 Dark Accent 1" w:uiPriority="50"/>
+    <w:lsdException w:name="Grid Table 6 Colorful Accent 1" w:uiPriority="51"/>
+    <w:lsdException w:name="Grid Table 7 Colorful Accent 1" w:uiPriority="52"/>
+    <w:lsdException w:name="Grid Table 1 Light Accent 2" w:uiPriority="46"/>
+    <w:lsdException w:name="Grid Table 2 Accent 2" w:uiPriority="47"/>
+    <w:lsdException w:name="Grid Table 3 Accent 2" w:uiPriority="48"/>
+    <w:lsdException w:name="Grid Table 4 Accent 2" w:uiPriority="49"/>
+    <w:lsdException w:name="Grid Table 5 Dark Accent 2" w:uiPriority="50"/>
+    <w:lsdException w:name="Grid Table 6 Colorful Accent 2" w:uiPriority="51"/>
+    <w:lsdException w:name="Grid Table 7 Colorful Accent 2" w:uiPriority="52"/>
+    <w:lsdException w:name="Grid Table 1 Light Accent 3" w:uiPriority="46"/>
+    <w:lsdException w:name="Grid Table 2 Accent 3" w:uiPriority="47"/>
+    <w:lsdException w:name="Grid Table 3 Accent 3" w:uiPriority="48"/>
+    <w:lsdException w:name="Grid Table 4 Accent 3" w:uiPriority="49"/>
+    <w:lsdException w:name="Grid Table 5 Dark Accent 3" w:uiPriority="50"/>
+    <w:lsdException w:name="Grid Table 6 Colorful Accent 3" w:uiPriority="51"/>
+    <w:lsdException w:name="Grid Table 7 Colorful Accent 3" w:uiPriority="52"/>
+    <w:lsdException w:name="Grid Table 1 Light Accent 4" w:uiPriority="46"/>
+    <w:lsdException w:name="Grid Table 2 Accent 4" w:uiPriority="47"/>
+    <w:lsdException w:name="Grid Table 3 Accent 4" w:uiPriority="48"/>
+    <w:lsdException w:name="Grid Table 4 Accent 4" w:uiPriority="49"/>
+    <w:lsdException w:name="Grid Table 5 Dark Accent 4" w:uiPriority="50"/>
+    <w:lsdException w:name="Grid Table 6 Colorful Accent 4" w:uiPriority="51"/>
+    <w:lsdException w:name="Grid Table 7 Colorful Accent 4" w:uiPriority="52"/>
+    <w:lsdException w:name="Grid Table 1 Light Accent 5" w:uiPriority="46"/>
+    <w:lsdException w:name="Grid Table 2 Accent 5" w:uiPriority="47"/>
+    <w:lsdException w:name="Grid Table 3 Accent 5" w:uiPriority="48"/>
+    <w:lsdException w:name="Grid Table 4 Accent 5" w:uiPriority="49"/>
+    <w:lsdException w:name="Grid Table 5 Dark Accent 5" w:uiPriority="50"/>
+    <w:lsdException w:name="Grid Table 6 Colorful Accent 5" w:uiPriority="51"/>
+    <w:lsdException w:name="Grid Table 7 Colorful Accent 5" w:uiPriority="52"/>
+    <w:lsdException w:name="Grid Table 1 Light Accent 6" w:uiPriority="46"/>
+    <w:lsdException w:name="Grid Table 2 Accent 6" w:uiPriority="47"/>
+    <w:lsdException w:name="Grid Table 3 Accent 6" w:uiPriority="48"/>
+    <w:lsdException w:name="Grid Table 4 Accent 6" w:uiPriority="49"/>
+    <w:lsdException w:name="Grid Table 5 Dark Accent 6" w:uiPriority="50"/>
+    <w:lsdException w:name="Grid Table 6 Colorful Accent 6" w:uiPriority="51"/>
+    <w:lsdException w:name="Grid Table 7 Colorful Accent 6" w:uiPriority="52"/>
+    <w:lsdException w:name="List Table 1 Light" w:uiPriority="46"/>
+    <w:lsdException w:name="List Table 2" w:uiPriority="47"/>
+    <w:lsdException w:name="List Table 3" w:uiPriority="48"/>
+    <w:lsdException w:name="List Table 4" w:uiPriority="49"/>
+    <w:lsdException w:name="List Table 5 Dark" w:uiPriority="50"/>
+    <w:lsdException w:name="List Table 6 Colorful" w:uiPriority="51"/>
+    <w:lsdException w:name="List Table 7 Colorful" w:uiPriority="52"/>
+    <w:lsdException w:name="List Table 1 Light Accent 1" w:uiPriority="46"/>
+    <w:lsdException w:name="List Table 2 Accent 1" w:uiPriority="47"/>
+    <w:lsdException w:name="List Table 3 Accent 1" w:uiPriority="48"/>
+    <w:lsdException w:name="List Table 4 Accent 1" w:uiPriority="49"/>
+    <w:lsdException w:name="List Table 5 Dark Accent 1" w:uiPriority="50"/>
+    <w:lsdException w:name="List Table 6 Colorful Accent 1" w:uiPriority="51"/>
+    <w:lsdException w:name="List Table 7 Colorful Accent 1" w:uiPriority="52"/>
+    <w:lsdException w:name="List Table 1 Light Accent 2" w:uiPriority="46"/>
+    <w:lsdException w:name="List Table 2 Accent 2" w:uiPriority="47"/>
+    <w:lsdException w:name="List Table 3 Accent 2" w:uiPriority="48"/>
+    <w:lsdException w:name="List Table 4 Accent 2" w:uiPriority="49"/>
+    <w:lsdException w:name="List Table 5 Dark Accent 2" w:uiPriority="50"/>
+    <w:lsdException w:name="List Table 6 Colorful Accent 2" w:uiPriority="51"/>
+    <w:lsdException w:name="List Table 7 Colorful Accent 2" w:uiPriority="52"/>
+    <w:lsdException w:name="List Table 1 Light Accent 3" w:uiPriority="46"/>
+    <w:lsdException w:name="List Table 2 Accent 3" w:uiPriority="47"/>
+    <w:lsdException w:name="List Table 3 Accent 3" w:uiPriority="48"/>
+    <w:lsdException w:name="List Table 4 Accent 3" w:uiPriority="49"/>
+    <w:lsdException w:name="List Table 5 Dark Accent 3" w:uiPriority="50"/>
+    <w:lsdException w:name="List Table 6 Colorful Accent 3" w:uiPriority="51"/>
+    <w:lsdException w:name="List Table 7 Colorful Accent 3" w:uiPriority="52"/>
+    <w:lsdException w:name="List Table 1 Light Accent 4" w:uiPriority="46"/>
+    <w:lsdException w:name="List Table 2 Accent 4" w:uiPriority="47"/>
+    <w:lsdException w:name="List Table 3 Accent 4" w:uiPriority="48"/>
+    <w:lsdException w:name="List Table 4 Accent 4" w:uiPriority="49"/>
+    <w:lsdException w:name="List Table 5 Dark Accent 4" w:uiPriority="50"/>
+    <w:lsdException w:name="List Table 6 Colorful Accent 4" w:uiPriority="51"/>
+    <w:lsdException w:name="List Table 7 Colorful Accent 4" w:uiPriority="52"/>
+    <w:lsdException w:name="List Table 1 Light Accent 5" w:uiPriority="46"/>
+    <w:lsdException w:name="List Table 2 Accent 5" w:uiPriority="47"/>
+    <w:lsdException w:name="List Table 3 Accent 5" w:uiPriority="48"/>
+    <w:lsdException w:name="List Table 4 Accent 5" w:uiPriority="49"/>
+    <w:lsdException w:name="List Table 5 Dark Accent 5" w:uiPriority="50"/>
+    <w:lsdException w:name="List Table 6 Colorful Accent 5" w:uiPriority="51"/>
+    <w:lsdException w:name="List Table 7 Colorful Accent 5" w:uiPriority="52"/>
+    <w:lsdException w:name="List Table 1 Light Accent 6" w:uiPriority="46"/>
+    <w:lsdException w:name="List Table 2 Accent 6" w:uiPriority="47"/>
+    <w:lsdException w:name="List Table 3 Accent 6" w:uiPriority="48"/>
+    <w:lsdException w:name="List Table 4 Accent 6" w:uiPriority="49"/>
+    <w:lsdException w:name="List Table 5 Dark Accent 6" w:uiPriority="50"/>
+    <w:lsdException w:name="List Table 6 Colorful Accent 6" w:uiPriority="51"/>
+    <w:lsdException w:name="List Table 7 Colorful Accent 6" w:uiPriority="52"/>
   </w:latentStyles>
   <w:style w:type="paragraph" w:default="1" w:styleId="Normal">
     <w:name w:val="Normal"/>
@@ -1209,7 +1758,6 @@
   <w:style w:type="character" w:default="1" w:styleId="DefaultParagraphFont">
     <w:name w:val="Default Paragraph Font"/>
     <w:uiPriority w:val="1"/>
-    <w:semiHidden/>
     <w:unhideWhenUsed/>
   </w:style>
   <w:style w:type="table" w:default="1" w:styleId="TableNormal">
@@ -1217,7 +1765,6 @@
     <w:uiPriority w:val="99"/>
     <w:semiHidden/>
     <w:unhideWhenUsed/>
-    <w:qFormat/>
     <w:tblPr>
       <w:tblInd w:w="0" w:type="dxa"/>
       <w:tblCellMar>
@@ -1527,7 +2074,7 @@
   <a:extraClrSchemeLst/>
   <a:extLst>
     <a:ext uri="{05A4C25C-085E-4340-85A3-A5531E510DB2}">
-      <thm15:themeFamily xmlns:thm15="http://schemas.microsoft.com/office/thememl/2012/main" xmlns="" name="Office Theme" id="{62F939B6-93AF-4DB8-9C6B-D6C7DFDC589F}" vid="{4A3C46E8-61CC-4603-A589-7422A47A8E4A}"/>
+      <thm15:themeFamily xmlns:thm15="http://schemas.microsoft.com/office/thememl/2012/main" name="Office Theme" id="{62F939B6-93AF-4DB8-9C6B-D6C7DFDC589F}" vid="{4A3C46E8-61CC-4603-A589-7422A47A8E4A}"/>
     </a:ext>
   </a:extLst>
 </a:theme>

</xml_diff>

<commit_message>
patient new details view
</commit_message>
<xml_diff>
--- a/ref/Patient Information System.docx
+++ b/ref/Patient Information System.docx
@@ -1,6 +1,6 @@
 
 <file path=word/document.xml><?xml version="1.0" encoding="utf-8"?>
-<w:document xmlns:wpc="http://schemas.microsoft.com/office/word/2010/wordprocessingCanvas" xmlns:mc="http://schemas.openxmlformats.org/markup-compatibility/2006" xmlns:o="urn:schemas-microsoft-com:office:office" xmlns:r="http://schemas.openxmlformats.org/officeDocument/2006/relationships" xmlns:m="http://schemas.openxmlformats.org/officeDocument/2006/math" xmlns:v="urn:schemas-microsoft-com:vml" xmlns:wp14="http://schemas.microsoft.com/office/word/2010/wordprocessingDrawing" xmlns:wp="http://schemas.openxmlformats.org/drawingml/2006/wordprocessingDrawing" xmlns:w10="urn:schemas-microsoft-com:office:word" xmlns:w="http://schemas.openxmlformats.org/wordprocessingml/2006/main" xmlns:w14="http://schemas.microsoft.com/office/word/2010/wordml" xmlns:w15="http://schemas.microsoft.com/office/word/2012/wordml" xmlns:wpg="http://schemas.microsoft.com/office/word/2010/wordprocessingGroup" xmlns:wpi="http://schemas.microsoft.com/office/word/2010/wordprocessingInk" xmlns:wne="http://schemas.microsoft.com/office/word/2006/wordml" xmlns:wps="http://schemas.microsoft.com/office/word/2010/wordprocessingShape" mc:Ignorable="w14 w15 wp14">
+<w:document xmlns:ve="http://schemas.openxmlformats.org/markup-compatibility/2006" xmlns:o="urn:schemas-microsoft-com:office:office" xmlns:r="http://schemas.openxmlformats.org/officeDocument/2006/relationships" xmlns:m="http://schemas.openxmlformats.org/officeDocument/2006/math" xmlns:v="urn:schemas-microsoft-com:vml" xmlns:wp="http://schemas.openxmlformats.org/drawingml/2006/wordprocessingDrawing" xmlns:w10="urn:schemas-microsoft-com:office:word" xmlns:w="http://schemas.openxmlformats.org/wordprocessingml/2006/main" xmlns:wne="http://schemas.microsoft.com/office/word/2006/wordml">
   <w:body>
     <w:p>
       <w:pPr>
@@ -23,29 +23,13 @@
           <w:b/>
           <w:sz w:val="32"/>
         </w:rPr>
-        <w:t xml:space="preserve">Patient Information </w:t>
-      </w:r>
-      <w:proofErr w:type="gramStart"/>
+        <w:t>Patient Information ( precise )</w:t>
+      </w:r>
       <w:r>
         <w:rPr>
           <w:b/>
           <w:sz w:val="32"/>
         </w:rPr>
-        <w:t>( precise</w:t>
-      </w:r>
-      <w:proofErr w:type="gramEnd"/>
-      <w:r>
-        <w:rPr>
-          <w:b/>
-          <w:sz w:val="32"/>
-        </w:rPr>
-        <w:t xml:space="preserve"> )</w:t>
-      </w:r>
-      <w:r>
-        <w:rPr>
-          <w:b/>
-          <w:sz w:val="32"/>
-        </w:rPr>
         <w:br/>
       </w:r>
       <w:r>
@@ -61,29 +45,15 @@
         <w:t>Personal Information</w:t>
       </w:r>
       <w:r>
-        <w:rPr>
-          <w:b/>
-          <w:sz w:val="32"/>
-        </w:rPr>
-        <w:t xml:space="preserve"> </w:t>
-      </w:r>
-      <w:r>
         <w:br/>
         <w:t>Patient Name*</w:t>
       </w:r>
       <w:r>
         <w:br/>
-      </w:r>
-      <w:r>
-        <w:t xml:space="preserve">Arrival </w:t>
-      </w:r>
-      <w:r>
-        <w:t xml:space="preserve"> Date [Auto]</w:t>
-      </w:r>
-      <w:r>
-        <w:br/>
-      </w:r>
-      <w:r>
+        <w:t>Arrival  Date [Auto]</w:t>
+      </w:r>
+      <w:r>
+        <w:br/>
         <w:t>Contact Number*</w:t>
       </w:r>
       <w:r>
@@ -138,8 +108,6 @@
       </w:r>
       <w:r>
         <w:br/>
-      </w:r>
-      <w:r>
         <w:t>High Blood Pressure</w:t>
       </w:r>
       <w:r>
@@ -244,10 +212,7 @@
         <w:ind w:firstLine="720"/>
       </w:pPr>
       <w:r>
-        <w:t>-</w:t>
-      </w:r>
-      <w:r>
-        <w:t>Per day dose</w:t>
+        <w:t>-Per day dose</w:t>
       </w:r>
       <w:r>
         <w:br/>
@@ -255,7 +220,16 @@
       <w:bookmarkStart w:id="0" w:name="_GoBack"/>
       <w:bookmarkEnd w:id="0"/>
       <w:r>
-        <w:t>Test Recommend</w:t>
+        <w:t xml:space="preserve">Suggested </w:t>
+      </w:r>
+      <w:r>
+        <w:t>Test</w:t>
+      </w:r>
+      <w:r>
+        <w:t xml:space="preserve"> </w:t>
+      </w:r>
+      <w:r>
+        <w:t xml:space="preserve"> Recommend</w:t>
       </w:r>
       <w:r>
         <w:br/>
@@ -264,10 +238,21 @@
       <w:r>
         <w:br/>
       </w:r>
-    </w:p>
-    <w:p>
-      <w:r>
-        <w:br/>
+      <w:r>
+        <w:t xml:space="preserve">blood pressure </w:t>
+      </w:r>
+    </w:p>
+    <w:p>
+      <w:r>
+        <w:br/>
+      </w:r>
+      <w:r>
+        <w:t>Allergies</w:t>
+      </w:r>
+    </w:p>
+    <w:p>
+      <w:r>
+        <w:t xml:space="preserve"> Medicines </w:t>
       </w:r>
     </w:p>
     <w:p>
@@ -310,13 +295,8 @@
         <w:t>Current Date</w:t>
       </w:r>
       <w:r>
-        <w:t xml:space="preserve"> [Auto</w:t>
-      </w:r>
-      <w:proofErr w:type="gramStart"/>
-      <w:r>
-        <w:t>]</w:t>
-      </w:r>
-      <w:proofErr w:type="gramEnd"/>
+        <w:t xml:space="preserve"> [Auto]</w:t>
+      </w:r>
       <w:r>
         <w:br/>
         <w:t>Date of Birth</w:t>
@@ -507,13 +487,8 @@
         <w:t>Abstinence</w:t>
       </w:r>
       <w:r>
-        <w:t xml:space="preserve"> from</w:t>
-      </w:r>
-      <w:proofErr w:type="gramStart"/>
-      <w:r>
-        <w:t>:</w:t>
-      </w:r>
-      <w:proofErr w:type="gramEnd"/>
+        <w:t xml:space="preserve"> from:</w:t>
+      </w:r>
       <w:r>
         <w:br/>
       </w:r>
@@ -565,6 +540,7 @@
     </w:p>
     <w:p>
       <w:r>
+        <w:lastRenderedPageBreak/>
         <w:t xml:space="preserve">Next Appointment </w:t>
       </w:r>
       <w:r>
@@ -644,15 +620,7 @@
     </w:p>
     <w:p>
       <w:r>
-        <w:t xml:space="preserve">Anemia, Arthritis, </w:t>
-      </w:r>
-      <w:proofErr w:type="gramStart"/>
-      <w:r>
-        <w:t>Asthma ,Cancer</w:t>
-      </w:r>
-      <w:proofErr w:type="gramEnd"/>
-      <w:r>
-        <w:t>, Kidney Disease</w:t>
+        <w:t>Anemia, Arthritis, Asthma ,Cancer, Kidney Disease</w:t>
       </w:r>
       <w:r>
         <w:br/>
@@ -689,25 +657,15 @@
       <w:r>
         <w:t xml:space="preserve"> Date</w:t>
       </w:r>
-      <w:proofErr w:type="gramStart"/>
       <w:r>
         <w:t>)</w:t>
       </w:r>
-      <w:proofErr w:type="gramEnd"/>
-      <w:r>
-        <w:br/>
-      </w:r>
-      <w:r>
-        <w:br/>
-        <w:t xml:space="preserve">Social History ( Smoking , </w:t>
-      </w:r>
-      <w:proofErr w:type="spellStart"/>
-      <w:r>
-        <w:t>Gutka</w:t>
-      </w:r>
-      <w:proofErr w:type="spellEnd"/>
-      <w:r>
-        <w:t xml:space="preserve"> , Alcohol , Pan Tobacco )</w:t>
+      <w:r>
+        <w:br/>
+      </w:r>
+      <w:r>
+        <w:br/>
+        <w:t>Social History ( Smoking , Gutka , Alcohol , Pan Tobacco )</w:t>
       </w:r>
       <w:r>
         <w:br/>
@@ -796,6 +754,7 @@
     </w:p>
     <w:p>
       <w:r>
+        <w:lastRenderedPageBreak/>
         <w:t xml:space="preserve">Date of next appointment </w:t>
       </w:r>
       <w:r>
@@ -804,7 +763,6 @@
     </w:p>
     <w:p>
       <w:r>
-        <w:lastRenderedPageBreak/>
         <w:t xml:space="preserve">Personal Medical Information </w:t>
       </w:r>
     </w:p>
@@ -815,13 +773,8 @@
     </w:p>
     <w:p>
       <w:r>
-        <w:t xml:space="preserve">Tobacco or </w:t>
-      </w:r>
-      <w:proofErr w:type="gramStart"/>
-      <w:r>
-        <w:t>drugs ?</w:t>
-      </w:r>
-      <w:proofErr w:type="gramEnd"/>
+        <w:t>Tobacco or drugs ?</w:t>
+      </w:r>
     </w:p>
     <w:p>
       <w:pPr>
@@ -905,250 +858,241 @@
       </w:r>
       <w:r>
         <w:br/>
-      </w:r>
-      <w:proofErr w:type="spellStart"/>
+        <w:t>Date of Birth/Age</w:t>
+      </w:r>
+      <w:r>
+        <w:br/>
+        <w:t>Gender</w:t>
+      </w:r>
+      <w:r>
+        <w:br/>
+        <w:t xml:space="preserve">Marital Status </w:t>
+      </w:r>
+      <w:r>
+        <w:br/>
+        <w:t xml:space="preserve">Occupation </w:t>
+      </w:r>
+      <w:r>
+        <w:br/>
+        <w:t>Mobile Number</w:t>
+      </w:r>
+      <w:r>
+        <w:br/>
+        <w:t>Home Number</w:t>
+      </w:r>
+      <w:r>
+        <w:br/>
+        <w:t>Email</w:t>
+      </w:r>
+      <w:r>
+        <w:br/>
+      </w:r>
+      <w:r>
+        <w:lastRenderedPageBreak/>
+        <w:t xml:space="preserve">Province </w:t>
+      </w:r>
+      <w:r>
+        <w:br/>
+        <w:t>City</w:t>
+      </w:r>
+      <w:r>
+        <w:br/>
+        <w:t>Address</w:t>
+      </w:r>
+    </w:p>
+    <w:p>
+      <w:r>
+        <w:br/>
+      </w:r>
+      <w:r>
+        <w:rPr>
+          <w:b/>
+        </w:rPr>
+        <w:t>In Case of Emergency</w:t>
+      </w:r>
+      <w:r>
+        <w:br/>
+        <w:t xml:space="preserve">Name </w:t>
+      </w:r>
+      <w:r>
+        <w:br/>
+        <w:t>Relation</w:t>
+      </w:r>
+      <w:r>
+        <w:br/>
+        <w:t xml:space="preserve">Contact Number </w:t>
+      </w:r>
+      <w:r>
+        <w:br/>
+      </w:r>
+      <w:r>
+        <w:br/>
+      </w:r>
+      <w:r>
+        <w:rPr>
+          <w:b/>
+        </w:rPr>
+        <w:t>Patient figure</w:t>
+      </w:r>
+      <w:r>
+        <w:br/>
+        <w:t>Blood Group</w:t>
+      </w:r>
+      <w:r>
+        <w:br/>
+        <w:t xml:space="preserve">Height </w:t>
+      </w:r>
+      <w:r>
+        <w:br/>
+        <w:t>Weight</w:t>
+      </w:r>
+    </w:p>
+    <w:p>
+      <w:pPr>
+        <w:rPr>
+          <w:b/>
+        </w:rPr>
+      </w:pPr>
+      <w:r>
+        <w:rPr>
+          <w:b/>
+        </w:rPr>
+        <w:t xml:space="preserve">Patient Condition </w:t>
+      </w:r>
+    </w:p>
+    <w:p>
+      <w:r>
+        <w:t>Diabetic</w:t>
+      </w:r>
+      <w:r>
+        <w:br/>
+        <w:t xml:space="preserve">Allergic Reactions </w:t>
+      </w:r>
+      <w:r>
+        <w:br/>
+        <w:t>Note</w:t>
+      </w:r>
+      <w:r>
+        <w:br/>
+      </w:r>
+    </w:p>
+    <w:p>
+      <w:pPr>
+        <w:rPr>
+          <w:b/>
+        </w:rPr>
+      </w:pPr>
+      <w:r>
+        <w:rPr>
+          <w:b/>
+        </w:rPr>
+        <w:t>Patient History</w:t>
+      </w:r>
+      <w:r>
+        <w:rPr>
+          <w:b/>
+        </w:rPr>
+        <w:t xml:space="preserve"> / Appointment </w:t>
+      </w:r>
+    </w:p>
+    <w:p>
       <w:r>
         <w:t>Date</w:t>
       </w:r>
-      <w:proofErr w:type="spellEnd"/>
-      <w:r>
-        <w:t xml:space="preserve"> of Birth/Age</w:t>
-      </w:r>
-      <w:r>
-        <w:br/>
-        <w:t>Gender</w:t>
-      </w:r>
-      <w:r>
-        <w:br/>
-        <w:t xml:space="preserve">Marital Status </w:t>
-      </w:r>
-      <w:r>
-        <w:br/>
-        <w:t xml:space="preserve">Occupation </w:t>
-      </w:r>
-      <w:r>
-        <w:br/>
-        <w:t>Mobile Number</w:t>
-      </w:r>
-      <w:r>
-        <w:br/>
-        <w:t>Home Number</w:t>
-      </w:r>
-      <w:r>
-        <w:br/>
-        <w:t>Email</w:t>
-      </w:r>
-      <w:r>
-        <w:br/>
-        <w:t xml:space="preserve">Province </w:t>
-      </w:r>
-      <w:r>
-        <w:br/>
-        <w:t>City</w:t>
-      </w:r>
-      <w:r>
-        <w:br/>
-        <w:t>Address</w:t>
+      <w:r>
+        <w:br/>
+        <w:t>Time</w:t>
+      </w:r>
+      <w:r>
+        <w:br/>
+        <w:t xml:space="preserve">Number </w:t>
+      </w:r>
+      <w:r>
+        <w:br/>
+        <w:t xml:space="preserve">Height </w:t>
+      </w:r>
+      <w:r>
+        <w:br/>
+        <w:t xml:space="preserve">Weight </w:t>
+      </w:r>
+      <w:r>
+        <w:br/>
+        <w:t>BMI</w:t>
+      </w:r>
+      <w:r>
+        <w:br/>
+        <w:t>Pulse</w:t>
+      </w:r>
+      <w:r>
+        <w:br/>
+        <w:t>BP</w:t>
+      </w:r>
+      <w:r>
+        <w:br/>
+        <w:t xml:space="preserve">Condition </w:t>
+      </w:r>
+      <w:r>
+        <w:br/>
+        <w:t>Diagnosis</w:t>
+      </w:r>
+      <w:r>
+        <w:br/>
+      </w:r>
+      <w:r>
+        <w:t>Abstinence</w:t>
+      </w:r>
+      <w:r>
+        <w:t xml:space="preserve"> from: </w:t>
+      </w:r>
+      <w:r>
+        <w:br/>
+        <w:t>Test Recommend</w:t>
+      </w:r>
+      <w:r>
+        <w:br/>
+      </w:r>
+      <w:r>
+        <w:rPr>
+          <w:b/>
+        </w:rPr>
+        <w:t>Test Reviewed</w:t>
+      </w:r>
+      <w:r>
+        <w:br/>
+        <w:t>Test Name</w:t>
+      </w:r>
+      <w:r>
+        <w:br/>
+        <w:t xml:space="preserve">Test Consultation </w:t>
+      </w:r>
+      <w:r>
+        <w:br/>
+        <w:t>Treatment prescribed</w:t>
+      </w:r>
+    </w:p>
+    <w:p>
+      <w:r>
+        <w:t xml:space="preserve">Date of next appointment </w:t>
+      </w:r>
+      <w:r>
+        <w:br/>
+      </w:r>
+    </w:p>
+    <w:p>
+      <w:r>
+        <w:t xml:space="preserve">Personal Medical Information </w:t>
+      </w:r>
+    </w:p>
+    <w:p>
+      <w:r>
+        <w:t xml:space="preserve">Review of Symptoms </w:t>
       </w:r>
     </w:p>
     <w:p>
       <w:r>
         <w:lastRenderedPageBreak/>
-        <w:br/>
-      </w:r>
-      <w:r>
-        <w:rPr>
-          <w:b/>
-        </w:rPr>
-        <w:t>In Case of Emergency</w:t>
-      </w:r>
-      <w:r>
-        <w:br/>
-        <w:t xml:space="preserve">Name </w:t>
-      </w:r>
-      <w:r>
-        <w:br/>
-        <w:t>Relation</w:t>
-      </w:r>
-      <w:r>
-        <w:br/>
-        <w:t xml:space="preserve">Contact Number </w:t>
-      </w:r>
-      <w:r>
-        <w:br/>
-      </w:r>
-      <w:r>
-        <w:br/>
-      </w:r>
-      <w:r>
-        <w:rPr>
-          <w:b/>
-        </w:rPr>
-        <w:t>Patient figure</w:t>
-      </w:r>
-      <w:r>
-        <w:br/>
-        <w:t>Blood Group</w:t>
-      </w:r>
-      <w:r>
-        <w:br/>
-        <w:t xml:space="preserve">Height </w:t>
-      </w:r>
-      <w:r>
-        <w:br/>
-        <w:t>Weight</w:t>
-      </w:r>
-    </w:p>
-    <w:p>
-      <w:pPr>
-        <w:rPr>
-          <w:b/>
-        </w:rPr>
-      </w:pPr>
-      <w:r>
-        <w:rPr>
-          <w:b/>
-        </w:rPr>
-        <w:t xml:space="preserve">Patient Condition </w:t>
-      </w:r>
-    </w:p>
-    <w:p>
-      <w:r>
-        <w:t>Diabetic</w:t>
-      </w:r>
-      <w:r>
-        <w:br/>
-        <w:t xml:space="preserve">Allergic Reactions </w:t>
-      </w:r>
-      <w:r>
-        <w:br/>
-        <w:t>Note</w:t>
-      </w:r>
-      <w:r>
-        <w:br/>
-      </w:r>
-    </w:p>
-    <w:p>
-      <w:pPr>
-        <w:rPr>
-          <w:b/>
-        </w:rPr>
-      </w:pPr>
-      <w:r>
-        <w:rPr>
-          <w:b/>
-        </w:rPr>
-        <w:t>Patient History</w:t>
-      </w:r>
-      <w:r>
-        <w:rPr>
-          <w:b/>
-        </w:rPr>
-        <w:t xml:space="preserve"> / Appointment </w:t>
-      </w:r>
-    </w:p>
-    <w:p>
-      <w:r>
-        <w:t>Date</w:t>
-      </w:r>
-      <w:r>
-        <w:br/>
-        <w:t>Time</w:t>
-      </w:r>
-      <w:r>
-        <w:br/>
-        <w:t xml:space="preserve">Number </w:t>
-      </w:r>
-      <w:r>
-        <w:br/>
-        <w:t xml:space="preserve">Height </w:t>
-      </w:r>
-      <w:r>
-        <w:br/>
-        <w:t xml:space="preserve">Weight </w:t>
-      </w:r>
-      <w:r>
-        <w:br/>
-        <w:t>BMI</w:t>
-      </w:r>
-      <w:r>
-        <w:br/>
-        <w:t>Pulse</w:t>
-      </w:r>
-      <w:r>
-        <w:br/>
-        <w:t>BP</w:t>
-      </w:r>
-      <w:r>
-        <w:br/>
-        <w:t xml:space="preserve">Condition </w:t>
-      </w:r>
-      <w:r>
-        <w:br/>
-        <w:t>Diagnosis</w:t>
-      </w:r>
-      <w:r>
-        <w:br/>
-      </w:r>
-      <w:r>
-        <w:t>Abstinence</w:t>
-      </w:r>
-      <w:r>
-        <w:t xml:space="preserve"> from: </w:t>
-      </w:r>
-      <w:r>
-        <w:br/>
-        <w:t>Test Recommend</w:t>
-      </w:r>
-      <w:r>
-        <w:br/>
-      </w:r>
-      <w:r>
-        <w:rPr>
-          <w:b/>
-        </w:rPr>
-        <w:t>Test Reviewed</w:t>
-      </w:r>
-      <w:r>
-        <w:br/>
-        <w:t>Test Name</w:t>
-      </w:r>
-      <w:r>
-        <w:br/>
-        <w:t xml:space="preserve">Test Consultation </w:t>
-      </w:r>
-      <w:r>
-        <w:br/>
-        <w:t>Treatment prescribed</w:t>
-      </w:r>
-    </w:p>
-    <w:p>
-      <w:r>
-        <w:t xml:space="preserve">Date of next appointment </w:t>
-      </w:r>
-      <w:r>
-        <w:br/>
-      </w:r>
-    </w:p>
-    <w:p>
-      <w:r>
-        <w:t xml:space="preserve">Personal Medical Information </w:t>
-      </w:r>
-    </w:p>
-    <w:p>
-      <w:r>
-        <w:t xml:space="preserve">Review of Symptoms </w:t>
-      </w:r>
-    </w:p>
-    <w:p>
-      <w:r>
-        <w:t xml:space="preserve">Tobacco or </w:t>
-      </w:r>
-      <w:proofErr w:type="gramStart"/>
-      <w:r>
-        <w:t>drugs ?</w:t>
-      </w:r>
-      <w:proofErr w:type="gramEnd"/>
+        <w:t>Tobacco or drugs ?</w:t>
+      </w:r>
     </w:p>
     <w:p>
       <w:pPr>
@@ -1165,7 +1109,6 @@
     </w:p>
     <w:p>
       <w:r>
-        <w:lastRenderedPageBreak/>
         <w:t>Drugs</w:t>
       </w:r>
       <w:r>
@@ -1202,11 +1145,9 @@
     </w:p>
     <w:p/>
     <w:p>
-      <w:proofErr w:type="spellStart"/>
       <w:r>
         <w:t>Hy</w:t>
       </w:r>
-      <w:proofErr w:type="spellEnd"/>
     </w:p>
     <w:sectPr>
       <w:pgSz w:w="12240" w:h="15840"/>
@@ -1219,7 +1160,7 @@
 </file>
 
 <file path=word/numbering.xml><?xml version="1.0" encoding="utf-8"?>
-<w:numbering xmlns:wpc="http://schemas.microsoft.com/office/word/2010/wordprocessingCanvas" xmlns:mc="http://schemas.openxmlformats.org/markup-compatibility/2006" xmlns:o="urn:schemas-microsoft-com:office:office" xmlns:r="http://schemas.openxmlformats.org/officeDocument/2006/relationships" xmlns:m="http://schemas.openxmlformats.org/officeDocument/2006/math" xmlns:v="urn:schemas-microsoft-com:vml" xmlns:wp14="http://schemas.microsoft.com/office/word/2010/wordprocessingDrawing" xmlns:wp="http://schemas.openxmlformats.org/drawingml/2006/wordprocessingDrawing" xmlns:w10="urn:schemas-microsoft-com:office:word" xmlns:w="http://schemas.openxmlformats.org/wordprocessingml/2006/main" xmlns:w14="http://schemas.microsoft.com/office/word/2010/wordml" xmlns:w15="http://schemas.microsoft.com/office/word/2012/wordml" xmlns:wpg="http://schemas.microsoft.com/office/word/2010/wordprocessingGroup" xmlns:wpi="http://schemas.microsoft.com/office/word/2010/wordprocessingInk" xmlns:wne="http://schemas.microsoft.com/office/word/2006/wordml" xmlns:wps="http://schemas.microsoft.com/office/word/2010/wordprocessingShape" mc:Ignorable="w14 w15 wp14">
+<w:numbering xmlns:ve="http://schemas.openxmlformats.org/markup-compatibility/2006" xmlns:o="urn:schemas-microsoft-com:office:office" xmlns:r="http://schemas.openxmlformats.org/officeDocument/2006/relationships" xmlns:m="http://schemas.openxmlformats.org/officeDocument/2006/math" xmlns:v="urn:schemas-microsoft-com:vml" xmlns:wp="http://schemas.openxmlformats.org/drawingml/2006/wordprocessingDrawing" xmlns:w10="urn:schemas-microsoft-com:office:word" xmlns:w="http://schemas.openxmlformats.org/wordprocessingml/2006/main" xmlns:wne="http://schemas.microsoft.com/office/word/2006/wordml">
   <w:abstractNum w:abstractNumId="0">
     <w:nsid w:val="300F657C"/>
     <w:multiLevelType w:val="hybridMultilevel"/>
@@ -1340,7 +1281,7 @@
 </file>
 
 <file path=word/styles.xml><?xml version="1.0" encoding="utf-8"?>
-<w:styles xmlns:mc="http://schemas.openxmlformats.org/markup-compatibility/2006" xmlns:r="http://schemas.openxmlformats.org/officeDocument/2006/relationships" xmlns:w="http://schemas.openxmlformats.org/wordprocessingml/2006/main" xmlns:w14="http://schemas.microsoft.com/office/word/2010/wordml" xmlns:w15="http://schemas.microsoft.com/office/word/2012/wordml" mc:Ignorable="w14 w15">
+<w:styles xmlns:r="http://schemas.openxmlformats.org/officeDocument/2006/relationships" xmlns:w="http://schemas.openxmlformats.org/wordprocessingml/2006/main">
   <w:docDefaults>
     <w:rPrDefault>
       <w:rPr>
@@ -1356,378 +1297,144 @@
       </w:pPr>
     </w:pPrDefault>
   </w:docDefaults>
-  <w:latentStyles w:defLockedState="0" w:defUIPriority="99" w:defSemiHidden="0" w:defUnhideWhenUsed="0" w:defQFormat="0" w:count="371">
-    <w:lsdException w:name="Normal" w:uiPriority="0" w:qFormat="1"/>
-    <w:lsdException w:name="heading 1" w:uiPriority="9" w:qFormat="1"/>
-    <w:lsdException w:name="heading 2" w:semiHidden="1" w:uiPriority="9" w:unhideWhenUsed="1" w:qFormat="1"/>
-    <w:lsdException w:name="heading 3" w:semiHidden="1" w:uiPriority="9" w:unhideWhenUsed="1" w:qFormat="1"/>
-    <w:lsdException w:name="heading 4" w:semiHidden="1" w:uiPriority="9" w:unhideWhenUsed="1" w:qFormat="1"/>
-    <w:lsdException w:name="heading 5" w:semiHidden="1" w:uiPriority="9" w:unhideWhenUsed="1" w:qFormat="1"/>
-    <w:lsdException w:name="heading 6" w:semiHidden="1" w:uiPriority="9" w:unhideWhenUsed="1" w:qFormat="1"/>
-    <w:lsdException w:name="heading 7" w:semiHidden="1" w:uiPriority="9" w:unhideWhenUsed="1" w:qFormat="1"/>
-    <w:lsdException w:name="heading 8" w:semiHidden="1" w:uiPriority="9" w:unhideWhenUsed="1" w:qFormat="1"/>
-    <w:lsdException w:name="heading 9" w:semiHidden="1" w:uiPriority="9" w:unhideWhenUsed="1" w:qFormat="1"/>
-    <w:lsdException w:name="index 1" w:semiHidden="1" w:unhideWhenUsed="1"/>
-    <w:lsdException w:name="index 2" w:semiHidden="1" w:unhideWhenUsed="1"/>
-    <w:lsdException w:name="index 3" w:semiHidden="1" w:unhideWhenUsed="1"/>
-    <w:lsdException w:name="index 4" w:semiHidden="1" w:unhideWhenUsed="1"/>
-    <w:lsdException w:name="index 5" w:semiHidden="1" w:unhideWhenUsed="1"/>
-    <w:lsdException w:name="index 6" w:semiHidden="1" w:unhideWhenUsed="1"/>
-    <w:lsdException w:name="index 7" w:semiHidden="1" w:unhideWhenUsed="1"/>
-    <w:lsdException w:name="index 8" w:semiHidden="1" w:unhideWhenUsed="1"/>
-    <w:lsdException w:name="index 9" w:semiHidden="1" w:unhideWhenUsed="1"/>
-    <w:lsdException w:name="toc 1" w:semiHidden="1" w:uiPriority="39" w:unhideWhenUsed="1"/>
-    <w:lsdException w:name="toc 2" w:semiHidden="1" w:uiPriority="39" w:unhideWhenUsed="1"/>
-    <w:lsdException w:name="toc 3" w:semiHidden="1" w:uiPriority="39" w:unhideWhenUsed="1"/>
-    <w:lsdException w:name="toc 4" w:semiHidden="1" w:uiPriority="39" w:unhideWhenUsed="1"/>
-    <w:lsdException w:name="toc 5" w:semiHidden="1" w:uiPriority="39" w:unhideWhenUsed="1"/>
-    <w:lsdException w:name="toc 6" w:semiHidden="1" w:uiPriority="39" w:unhideWhenUsed="1"/>
-    <w:lsdException w:name="toc 7" w:semiHidden="1" w:uiPriority="39" w:unhideWhenUsed="1"/>
-    <w:lsdException w:name="toc 8" w:semiHidden="1" w:uiPriority="39" w:unhideWhenUsed="1"/>
-    <w:lsdException w:name="toc 9" w:semiHidden="1" w:uiPriority="39" w:unhideWhenUsed="1"/>
-    <w:lsdException w:name="Normal Indent" w:semiHidden="1" w:unhideWhenUsed="1"/>
-    <w:lsdException w:name="footnote text" w:semiHidden="1" w:unhideWhenUsed="1"/>
-    <w:lsdException w:name="annotation text" w:semiHidden="1" w:unhideWhenUsed="1"/>
-    <w:lsdException w:name="header" w:semiHidden="1" w:unhideWhenUsed="1"/>
-    <w:lsdException w:name="footer" w:semiHidden="1" w:unhideWhenUsed="1"/>
-    <w:lsdException w:name="index heading" w:semiHidden="1" w:unhideWhenUsed="1"/>
-    <w:lsdException w:name="caption" w:semiHidden="1" w:uiPriority="35" w:unhideWhenUsed="1" w:qFormat="1"/>
-    <w:lsdException w:name="table of figures" w:semiHidden="1" w:unhideWhenUsed="1"/>
-    <w:lsdException w:name="envelope address" w:semiHidden="1" w:unhideWhenUsed="1"/>
-    <w:lsdException w:name="envelope return" w:semiHidden="1" w:unhideWhenUsed="1"/>
-    <w:lsdException w:name="footnote reference" w:semiHidden="1" w:unhideWhenUsed="1"/>
-    <w:lsdException w:name="annotation reference" w:semiHidden="1" w:unhideWhenUsed="1"/>
-    <w:lsdException w:name="line number" w:semiHidden="1" w:unhideWhenUsed="1"/>
-    <w:lsdException w:name="page number" w:semiHidden="1" w:unhideWhenUsed="1"/>
-    <w:lsdException w:name="endnote reference" w:semiHidden="1" w:unhideWhenUsed="1"/>
-    <w:lsdException w:name="endnote text" w:semiHidden="1" w:unhideWhenUsed="1"/>
-    <w:lsdException w:name="table of authorities" w:semiHidden="1" w:unhideWhenUsed="1"/>
-    <w:lsdException w:name="macro" w:semiHidden="1" w:unhideWhenUsed="1"/>
-    <w:lsdException w:name="toa heading" w:semiHidden="1" w:unhideWhenUsed="1"/>
-    <w:lsdException w:name="List" w:semiHidden="1" w:unhideWhenUsed="1"/>
-    <w:lsdException w:name="List Bullet" w:semiHidden="1" w:unhideWhenUsed="1"/>
-    <w:lsdException w:name="List Number" w:semiHidden="1" w:unhideWhenUsed="1"/>
-    <w:lsdException w:name="List 2" w:semiHidden="1" w:unhideWhenUsed="1"/>
-    <w:lsdException w:name="List 3" w:semiHidden="1" w:unhideWhenUsed="1"/>
-    <w:lsdException w:name="List 4" w:semiHidden="1" w:unhideWhenUsed="1"/>
-    <w:lsdException w:name="List 5" w:semiHidden="1" w:unhideWhenUsed="1"/>
-    <w:lsdException w:name="List Bullet 2" w:semiHidden="1" w:unhideWhenUsed="1"/>
-    <w:lsdException w:name="List Bullet 3" w:semiHidden="1" w:unhideWhenUsed="1"/>
-    <w:lsdException w:name="List Bullet 4" w:semiHidden="1" w:unhideWhenUsed="1"/>
-    <w:lsdException w:name="List Bullet 5" w:semiHidden="1" w:unhideWhenUsed="1"/>
-    <w:lsdException w:name="List Number 2" w:semiHidden="1" w:unhideWhenUsed="1"/>
-    <w:lsdException w:name="List Number 3" w:semiHidden="1" w:unhideWhenUsed="1"/>
-    <w:lsdException w:name="List Number 4" w:semiHidden="1" w:unhideWhenUsed="1"/>
-    <w:lsdException w:name="List Number 5" w:semiHidden="1" w:unhideWhenUsed="1"/>
-    <w:lsdException w:name="Title" w:uiPriority="10" w:qFormat="1"/>
-    <w:lsdException w:name="Closing" w:semiHidden="1" w:unhideWhenUsed="1"/>
-    <w:lsdException w:name="Signature" w:semiHidden="1" w:unhideWhenUsed="1"/>
-    <w:lsdException w:name="Default Paragraph Font" w:semiHidden="1" w:uiPriority="1" w:unhideWhenUsed="1"/>
-    <w:lsdException w:name="Body Text" w:semiHidden="1" w:unhideWhenUsed="1"/>
-    <w:lsdException w:name="Body Text Indent" w:semiHidden="1" w:unhideWhenUsed="1"/>
-    <w:lsdException w:name="List Continue" w:semiHidden="1" w:unhideWhenUsed="1"/>
-    <w:lsdException w:name="List Continue 2" w:semiHidden="1" w:unhideWhenUsed="1"/>
-    <w:lsdException w:name="List Continue 3" w:semiHidden="1" w:unhideWhenUsed="1"/>
-    <w:lsdException w:name="List Continue 4" w:semiHidden="1" w:unhideWhenUsed="1"/>
-    <w:lsdException w:name="List Continue 5" w:semiHidden="1" w:unhideWhenUsed="1"/>
-    <w:lsdException w:name="Message Header" w:semiHidden="1" w:unhideWhenUsed="1"/>
-    <w:lsdException w:name="Subtitle" w:uiPriority="11" w:qFormat="1"/>
-    <w:lsdException w:name="Salutation" w:semiHidden="1" w:unhideWhenUsed="1"/>
-    <w:lsdException w:name="Date" w:semiHidden="1" w:unhideWhenUsed="1"/>
-    <w:lsdException w:name="Body Text First Indent" w:semiHidden="1" w:unhideWhenUsed="1"/>
-    <w:lsdException w:name="Body Text First Indent 2" w:semiHidden="1" w:unhideWhenUsed="1"/>
-    <w:lsdException w:name="Note Heading" w:semiHidden="1" w:unhideWhenUsed="1"/>
-    <w:lsdException w:name="Body Text 2" w:semiHidden="1" w:unhideWhenUsed="1"/>
-    <w:lsdException w:name="Body Text 3" w:semiHidden="1" w:unhideWhenUsed="1"/>
-    <w:lsdException w:name="Body Text Indent 2" w:semiHidden="1" w:unhideWhenUsed="1"/>
-    <w:lsdException w:name="Body Text Indent 3" w:semiHidden="1" w:unhideWhenUsed="1"/>
-    <w:lsdException w:name="Block Text" w:semiHidden="1" w:unhideWhenUsed="1"/>
-    <w:lsdException w:name="Hyperlink" w:semiHidden="1" w:unhideWhenUsed="1"/>
-    <w:lsdException w:name="FollowedHyperlink" w:semiHidden="1" w:unhideWhenUsed="1"/>
-    <w:lsdException w:name="Strong" w:uiPriority="22" w:qFormat="1"/>
-    <w:lsdException w:name="Emphasis" w:uiPriority="20" w:qFormat="1"/>
-    <w:lsdException w:name="Document Map" w:semiHidden="1" w:unhideWhenUsed="1"/>
-    <w:lsdException w:name="Plain Text" w:semiHidden="1" w:unhideWhenUsed="1"/>
-    <w:lsdException w:name="E-mail Signature" w:semiHidden="1" w:unhideWhenUsed="1"/>
-    <w:lsdException w:name="HTML Top of Form" w:semiHidden="1" w:unhideWhenUsed="1"/>
-    <w:lsdException w:name="HTML Bottom of Form" w:semiHidden="1" w:unhideWhenUsed="1"/>
-    <w:lsdException w:name="Normal (Web)" w:semiHidden="1" w:unhideWhenUsed="1"/>
-    <w:lsdException w:name="HTML Acronym" w:semiHidden="1" w:unhideWhenUsed="1"/>
-    <w:lsdException w:name="HTML Address" w:semiHidden="1" w:unhideWhenUsed="1"/>
-    <w:lsdException w:name="HTML Cite" w:semiHidden="1" w:unhideWhenUsed="1"/>
-    <w:lsdException w:name="HTML Code" w:semiHidden="1" w:unhideWhenUsed="1"/>
-    <w:lsdException w:name="HTML Definition" w:semiHidden="1" w:unhideWhenUsed="1"/>
-    <w:lsdException w:name="HTML Keyboard" w:semiHidden="1" w:unhideWhenUsed="1"/>
-    <w:lsdException w:name="HTML Preformatted" w:semiHidden="1" w:unhideWhenUsed="1"/>
-    <w:lsdException w:name="HTML Sample" w:semiHidden="1" w:unhideWhenUsed="1"/>
-    <w:lsdException w:name="HTML Typewriter" w:semiHidden="1" w:unhideWhenUsed="1"/>
-    <w:lsdException w:name="HTML Variable" w:semiHidden="1" w:unhideWhenUsed="1"/>
-    <w:lsdException w:name="Normal Table" w:semiHidden="1" w:unhideWhenUsed="1"/>
-    <w:lsdException w:name="annotation subject" w:semiHidden="1" w:unhideWhenUsed="1"/>
-    <w:lsdException w:name="No List" w:semiHidden="1" w:unhideWhenUsed="1"/>
-    <w:lsdException w:name="Outline List 1" w:semiHidden="1" w:unhideWhenUsed="1"/>
-    <w:lsdException w:name="Outline List 2" w:semiHidden="1" w:unhideWhenUsed="1"/>
-    <w:lsdException w:name="Outline List 3" w:semiHidden="1" w:unhideWhenUsed="1"/>
-    <w:lsdException w:name="Table Simple 1" w:semiHidden="1" w:unhideWhenUsed="1"/>
-    <w:lsdException w:name="Table Simple 2" w:semiHidden="1" w:unhideWhenUsed="1"/>
-    <w:lsdException w:name="Table Simple 3" w:semiHidden="1" w:unhideWhenUsed="1"/>
-    <w:lsdException w:name="Table Classic 1" w:semiHidden="1" w:unhideWhenUsed="1"/>
-    <w:lsdException w:name="Table Classic 2" w:semiHidden="1" w:unhideWhenUsed="1"/>
-    <w:lsdException w:name="Table Classic 3" w:semiHidden="1" w:unhideWhenUsed="1"/>
-    <w:lsdException w:name="Table Classic 4" w:semiHidden="1" w:unhideWhenUsed="1"/>
-    <w:lsdException w:name="Table Colorful 1" w:semiHidden="1" w:unhideWhenUsed="1"/>
-    <w:lsdException w:name="Table Colorful 2" w:semiHidden="1" w:unhideWhenUsed="1"/>
-    <w:lsdException w:name="Table Colorful 3" w:semiHidden="1" w:unhideWhenUsed="1"/>
-    <w:lsdException w:name="Table Columns 1" w:semiHidden="1" w:unhideWhenUsed="1"/>
-    <w:lsdException w:name="Table Columns 2" w:semiHidden="1" w:unhideWhenUsed="1"/>
-    <w:lsdException w:name="Table Columns 3" w:semiHidden="1" w:unhideWhenUsed="1"/>
-    <w:lsdException w:name="Table Columns 4" w:semiHidden="1" w:unhideWhenUsed="1"/>
-    <w:lsdException w:name="Table Columns 5" w:semiHidden="1" w:unhideWhenUsed="1"/>
-    <w:lsdException w:name="Table Grid 1" w:semiHidden="1" w:unhideWhenUsed="1"/>
-    <w:lsdException w:name="Table Grid 2" w:semiHidden="1" w:unhideWhenUsed="1"/>
-    <w:lsdException w:name="Table Grid 3" w:semiHidden="1" w:unhideWhenUsed="1"/>
-    <w:lsdException w:name="Table Grid 4" w:semiHidden="1" w:unhideWhenUsed="1"/>
-    <w:lsdException w:name="Table Grid 5" w:semiHidden="1" w:unhideWhenUsed="1"/>
-    <w:lsdException w:name="Table Grid 6" w:semiHidden="1" w:unhideWhenUsed="1"/>
-    <w:lsdException w:name="Table Grid 7" w:semiHidden="1" w:unhideWhenUsed="1"/>
-    <w:lsdException w:name="Table Grid 8" w:semiHidden="1" w:unhideWhenUsed="1"/>
-    <w:lsdException w:name="Table List 1" w:semiHidden="1" w:unhideWhenUsed="1"/>
-    <w:lsdException w:name="Table List 2" w:semiHidden="1" w:unhideWhenUsed="1"/>
-    <w:lsdException w:name="Table List 3" w:semiHidden="1" w:unhideWhenUsed="1"/>
-    <w:lsdException w:name="Table List 4" w:semiHidden="1" w:unhideWhenUsed="1"/>
-    <w:lsdException w:name="Table List 5" w:semiHidden="1" w:unhideWhenUsed="1"/>
-    <w:lsdException w:name="Table List 6" w:semiHidden="1" w:unhideWhenUsed="1"/>
-    <w:lsdException w:name="Table List 7" w:semiHidden="1" w:unhideWhenUsed="1"/>
-    <w:lsdException w:name="Table List 8" w:semiHidden="1" w:unhideWhenUsed="1"/>
-    <w:lsdException w:name="Table 3D effects 1" w:semiHidden="1" w:unhideWhenUsed="1"/>
-    <w:lsdException w:name="Table 3D effects 2" w:semiHidden="1" w:unhideWhenUsed="1"/>
-    <w:lsdException w:name="Table 3D effects 3" w:semiHidden="1" w:unhideWhenUsed="1"/>
-    <w:lsdException w:name="Table Contemporary" w:semiHidden="1" w:unhideWhenUsed="1"/>
-    <w:lsdException w:name="Table Elegant" w:semiHidden="1" w:unhideWhenUsed="1"/>
-    <w:lsdException w:name="Table Professional" w:semiHidden="1" w:unhideWhenUsed="1"/>
-    <w:lsdException w:name="Table Subtle 1" w:semiHidden="1" w:unhideWhenUsed="1"/>
-    <w:lsdException w:name="Table Subtle 2" w:semiHidden="1" w:unhideWhenUsed="1"/>
-    <w:lsdException w:name="Table Web 1" w:semiHidden="1" w:unhideWhenUsed="1"/>
-    <w:lsdException w:name="Table Web 2" w:semiHidden="1" w:unhideWhenUsed="1"/>
-    <w:lsdException w:name="Table Web 3" w:semiHidden="1" w:unhideWhenUsed="1"/>
-    <w:lsdException w:name="Balloon Text" w:semiHidden="1" w:unhideWhenUsed="1"/>
-    <w:lsdException w:name="Table Grid" w:uiPriority="39"/>
-    <w:lsdException w:name="Table Theme" w:semiHidden="1" w:unhideWhenUsed="1"/>
-    <w:lsdException w:name="Placeholder Text" w:semiHidden="1"/>
-    <w:lsdException w:name="No Spacing" w:uiPriority="1" w:qFormat="1"/>
-    <w:lsdException w:name="Light Shading" w:uiPriority="60"/>
-    <w:lsdException w:name="Light List" w:uiPriority="61"/>
-    <w:lsdException w:name="Light Grid" w:uiPriority="62"/>
-    <w:lsdException w:name="Medium Shading 1" w:uiPriority="63"/>
-    <w:lsdException w:name="Medium Shading 2" w:uiPriority="64"/>
-    <w:lsdException w:name="Medium List 1" w:uiPriority="65"/>
-    <w:lsdException w:name="Medium List 2" w:uiPriority="66"/>
-    <w:lsdException w:name="Medium Grid 1" w:uiPriority="67"/>
-    <w:lsdException w:name="Medium Grid 2" w:uiPriority="68"/>
-    <w:lsdException w:name="Medium Grid 3" w:uiPriority="69"/>
-    <w:lsdException w:name="Dark List" w:uiPriority="70"/>
-    <w:lsdException w:name="Colorful Shading" w:uiPriority="71"/>
-    <w:lsdException w:name="Colorful List" w:uiPriority="72"/>
-    <w:lsdException w:name="Colorful Grid" w:uiPriority="73"/>
-    <w:lsdException w:name="Light Shading Accent 1" w:uiPriority="60"/>
-    <w:lsdException w:name="Light List Accent 1" w:uiPriority="61"/>
-    <w:lsdException w:name="Light Grid Accent 1" w:uiPriority="62"/>
-    <w:lsdException w:name="Medium Shading 1 Accent 1" w:uiPriority="63"/>
-    <w:lsdException w:name="Medium Shading 2 Accent 1" w:uiPriority="64"/>
-    <w:lsdException w:name="Medium List 1 Accent 1" w:uiPriority="65"/>
-    <w:lsdException w:name="Revision" w:semiHidden="1"/>
-    <w:lsdException w:name="List Paragraph" w:uiPriority="34" w:qFormat="1"/>
-    <w:lsdException w:name="Quote" w:uiPriority="29" w:qFormat="1"/>
-    <w:lsdException w:name="Intense Quote" w:uiPriority="30" w:qFormat="1"/>
-    <w:lsdException w:name="Medium List 2 Accent 1" w:uiPriority="66"/>
-    <w:lsdException w:name="Medium Grid 1 Accent 1" w:uiPriority="67"/>
-    <w:lsdException w:name="Medium Grid 2 Accent 1" w:uiPriority="68"/>
-    <w:lsdException w:name="Medium Grid 3 Accent 1" w:uiPriority="69"/>
-    <w:lsdException w:name="Dark List Accent 1" w:uiPriority="70"/>
-    <w:lsdException w:name="Colorful Shading Accent 1" w:uiPriority="71"/>
-    <w:lsdException w:name="Colorful List Accent 1" w:uiPriority="72"/>
-    <w:lsdException w:name="Colorful Grid Accent 1" w:uiPriority="73"/>
-    <w:lsdException w:name="Light Shading Accent 2" w:uiPriority="60"/>
-    <w:lsdException w:name="Light List Accent 2" w:uiPriority="61"/>
-    <w:lsdException w:name="Light Grid Accent 2" w:uiPriority="62"/>
-    <w:lsdException w:name="Medium Shading 1 Accent 2" w:uiPriority="63"/>
-    <w:lsdException w:name="Medium Shading 2 Accent 2" w:uiPriority="64"/>
-    <w:lsdException w:name="Medium List 1 Accent 2" w:uiPriority="65"/>
-    <w:lsdException w:name="Medium List 2 Accent 2" w:uiPriority="66"/>
-    <w:lsdException w:name="Medium Grid 1 Accent 2" w:uiPriority="67"/>
-    <w:lsdException w:name="Medium Grid 2 Accent 2" w:uiPriority="68"/>
-    <w:lsdException w:name="Medium Grid 3 Accent 2" w:uiPriority="69"/>
-    <w:lsdException w:name="Dark List Accent 2" w:uiPriority="70"/>
-    <w:lsdException w:name="Colorful Shading Accent 2" w:uiPriority="71"/>
-    <w:lsdException w:name="Colorful List Accent 2" w:uiPriority="72"/>
-    <w:lsdException w:name="Colorful Grid Accent 2" w:uiPriority="73"/>
-    <w:lsdException w:name="Light Shading Accent 3" w:uiPriority="60"/>
-    <w:lsdException w:name="Light List Accent 3" w:uiPriority="61"/>
-    <w:lsdException w:name="Light Grid Accent 3" w:uiPriority="62"/>
-    <w:lsdException w:name="Medium Shading 1 Accent 3" w:uiPriority="63"/>
-    <w:lsdException w:name="Medium Shading 2 Accent 3" w:uiPriority="64"/>
-    <w:lsdException w:name="Medium List 1 Accent 3" w:uiPriority="65"/>
-    <w:lsdException w:name="Medium List 2 Accent 3" w:uiPriority="66"/>
-    <w:lsdException w:name="Medium Grid 1 Accent 3" w:uiPriority="67"/>
-    <w:lsdException w:name="Medium Grid 2 Accent 3" w:uiPriority="68"/>
-    <w:lsdException w:name="Medium Grid 3 Accent 3" w:uiPriority="69"/>
-    <w:lsdException w:name="Dark List Accent 3" w:uiPriority="70"/>
-    <w:lsdException w:name="Colorful Shading Accent 3" w:uiPriority="71"/>
-    <w:lsdException w:name="Colorful List Accent 3" w:uiPriority="72"/>
-    <w:lsdException w:name="Colorful Grid Accent 3" w:uiPriority="73"/>
-    <w:lsdException w:name="Light Shading Accent 4" w:uiPriority="60"/>
-    <w:lsdException w:name="Light List Accent 4" w:uiPriority="61"/>
-    <w:lsdException w:name="Light Grid Accent 4" w:uiPriority="62"/>
-    <w:lsdException w:name="Medium Shading 1 Accent 4" w:uiPriority="63"/>
-    <w:lsdException w:name="Medium Shading 2 Accent 4" w:uiPriority="64"/>
-    <w:lsdException w:name="Medium List 1 Accent 4" w:uiPriority="65"/>
-    <w:lsdException w:name="Medium List 2 Accent 4" w:uiPriority="66"/>
-    <w:lsdException w:name="Medium Grid 1 Accent 4" w:uiPriority="67"/>
-    <w:lsdException w:name="Medium Grid 2 Accent 4" w:uiPriority="68"/>
-    <w:lsdException w:name="Medium Grid 3 Accent 4" w:uiPriority="69"/>
-    <w:lsdException w:name="Dark List Accent 4" w:uiPriority="70"/>
-    <w:lsdException w:name="Colorful Shading Accent 4" w:uiPriority="71"/>
-    <w:lsdException w:name="Colorful List Accent 4" w:uiPriority="72"/>
-    <w:lsdException w:name="Colorful Grid Accent 4" w:uiPriority="73"/>
-    <w:lsdException w:name="Light Shading Accent 5" w:uiPriority="60"/>
-    <w:lsdException w:name="Light List Accent 5" w:uiPriority="61"/>
-    <w:lsdException w:name="Light Grid Accent 5" w:uiPriority="62"/>
-    <w:lsdException w:name="Medium Shading 1 Accent 5" w:uiPriority="63"/>
-    <w:lsdException w:name="Medium Shading 2 Accent 5" w:uiPriority="64"/>
-    <w:lsdException w:name="Medium List 1 Accent 5" w:uiPriority="65"/>
-    <w:lsdException w:name="Medium List 2 Accent 5" w:uiPriority="66"/>
-    <w:lsdException w:name="Medium Grid 1 Accent 5" w:uiPriority="67"/>
-    <w:lsdException w:name="Medium Grid 2 Accent 5" w:uiPriority="68"/>
-    <w:lsdException w:name="Medium Grid 3 Accent 5" w:uiPriority="69"/>
-    <w:lsdException w:name="Dark List Accent 5" w:uiPriority="70"/>
-    <w:lsdException w:name="Colorful Shading Accent 5" w:uiPriority="71"/>
-    <w:lsdException w:name="Colorful List Accent 5" w:uiPriority="72"/>
-    <w:lsdException w:name="Colorful Grid Accent 5" w:uiPriority="73"/>
-    <w:lsdException w:name="Light Shading Accent 6" w:uiPriority="60"/>
-    <w:lsdException w:name="Light List Accent 6" w:uiPriority="61"/>
-    <w:lsdException w:name="Light Grid Accent 6" w:uiPriority="62"/>
-    <w:lsdException w:name="Medium Shading 1 Accent 6" w:uiPriority="63"/>
-    <w:lsdException w:name="Medium Shading 2 Accent 6" w:uiPriority="64"/>
-    <w:lsdException w:name="Medium List 1 Accent 6" w:uiPriority="65"/>
-    <w:lsdException w:name="Medium List 2 Accent 6" w:uiPriority="66"/>
-    <w:lsdException w:name="Medium Grid 1 Accent 6" w:uiPriority="67"/>
-    <w:lsdException w:name="Medium Grid 2 Accent 6" w:uiPriority="68"/>
-    <w:lsdException w:name="Medium Grid 3 Accent 6" w:uiPriority="69"/>
-    <w:lsdException w:name="Dark List Accent 6" w:uiPriority="70"/>
-    <w:lsdException w:name="Colorful Shading Accent 6" w:uiPriority="71"/>
-    <w:lsdException w:name="Colorful List Accent 6" w:uiPriority="72"/>
-    <w:lsdException w:name="Colorful Grid Accent 6" w:uiPriority="73"/>
-    <w:lsdException w:name="Subtle Emphasis" w:uiPriority="19" w:qFormat="1"/>
-    <w:lsdException w:name="Intense Emphasis" w:uiPriority="21" w:qFormat="1"/>
-    <w:lsdException w:name="Subtle Reference" w:uiPriority="31" w:qFormat="1"/>
-    <w:lsdException w:name="Intense Reference" w:uiPriority="32" w:qFormat="1"/>
-    <w:lsdException w:name="Book Title" w:uiPriority="33" w:qFormat="1"/>
-    <w:lsdException w:name="Bibliography" w:semiHidden="1" w:uiPriority="37" w:unhideWhenUsed="1"/>
-    <w:lsdException w:name="TOC Heading" w:semiHidden="1" w:uiPriority="39" w:unhideWhenUsed="1" w:qFormat="1"/>
-    <w:lsdException w:name="Plain Table 1" w:uiPriority="41"/>
-    <w:lsdException w:name="Plain Table 2" w:uiPriority="42"/>
-    <w:lsdException w:name="Plain Table 3" w:uiPriority="43"/>
-    <w:lsdException w:name="Plain Table 4" w:uiPriority="44"/>
-    <w:lsdException w:name="Plain Table 5" w:uiPriority="45"/>
-    <w:lsdException w:name="Grid Table Light" w:uiPriority="40"/>
-    <w:lsdException w:name="Grid Table 1 Light" w:uiPriority="46"/>
-    <w:lsdException w:name="Grid Table 2" w:uiPriority="47"/>
-    <w:lsdException w:name="Grid Table 3" w:uiPriority="48"/>
-    <w:lsdException w:name="Grid Table 4" w:uiPriority="49"/>
-    <w:lsdException w:name="Grid Table 5 Dark" w:uiPriority="50"/>
-    <w:lsdException w:name="Grid Table 6 Colorful" w:uiPriority="51"/>
-    <w:lsdException w:name="Grid Table 7 Colorful" w:uiPriority="52"/>
-    <w:lsdException w:name="Grid Table 1 Light Accent 1" w:uiPriority="46"/>
-    <w:lsdException w:name="Grid Table 2 Accent 1" w:uiPriority="47"/>
-    <w:lsdException w:name="Grid Table 3 Accent 1" w:uiPriority="48"/>
-    <w:lsdException w:name="Grid Table 4 Accent 1" w:uiPriority="49"/>
-    <w:lsdException w:name="Grid Table 5 Dark Accent 1" w:uiPriority="50"/>
-    <w:lsdException w:name="Grid Table 6 Colorful Accent 1" w:uiPriority="51"/>
-    <w:lsdException w:name="Grid Table 7 Colorful Accent 1" w:uiPriority="52"/>
-    <w:lsdException w:name="Grid Table 1 Light Accent 2" w:uiPriority="46"/>
-    <w:lsdException w:name="Grid Table 2 Accent 2" w:uiPriority="47"/>
-    <w:lsdException w:name="Grid Table 3 Accent 2" w:uiPriority="48"/>
-    <w:lsdException w:name="Grid Table 4 Accent 2" w:uiPriority="49"/>
-    <w:lsdException w:name="Grid Table 5 Dark Accent 2" w:uiPriority="50"/>
-    <w:lsdException w:name="Grid Table 6 Colorful Accent 2" w:uiPriority="51"/>
-    <w:lsdException w:name="Grid Table 7 Colorful Accent 2" w:uiPriority="52"/>
-    <w:lsdException w:name="Grid Table 1 Light Accent 3" w:uiPriority="46"/>
-    <w:lsdException w:name="Grid Table 2 Accent 3" w:uiPriority="47"/>
-    <w:lsdException w:name="Grid Table 3 Accent 3" w:uiPriority="48"/>
-    <w:lsdException w:name="Grid Table 4 Accent 3" w:uiPriority="49"/>
-    <w:lsdException w:name="Grid Table 5 Dark Accent 3" w:uiPriority="50"/>
-    <w:lsdException w:name="Grid Table 6 Colorful Accent 3" w:uiPriority="51"/>
-    <w:lsdException w:name="Grid Table 7 Colorful Accent 3" w:uiPriority="52"/>
-    <w:lsdException w:name="Grid Table 1 Light Accent 4" w:uiPriority="46"/>
-    <w:lsdException w:name="Grid Table 2 Accent 4" w:uiPriority="47"/>
-    <w:lsdException w:name="Grid Table 3 Accent 4" w:uiPriority="48"/>
-    <w:lsdException w:name="Grid Table 4 Accent 4" w:uiPriority="49"/>
-    <w:lsdException w:name="Grid Table 5 Dark Accent 4" w:uiPriority="50"/>
-    <w:lsdException w:name="Grid Table 6 Colorful Accent 4" w:uiPriority="51"/>
-    <w:lsdException w:name="Grid Table 7 Colorful Accent 4" w:uiPriority="52"/>
-    <w:lsdException w:name="Grid Table 1 Light Accent 5" w:uiPriority="46"/>
-    <w:lsdException w:name="Grid Table 2 Accent 5" w:uiPriority="47"/>
-    <w:lsdException w:name="Grid Table 3 Accent 5" w:uiPriority="48"/>
-    <w:lsdException w:name="Grid Table 4 Accent 5" w:uiPriority="49"/>
-    <w:lsdException w:name="Grid Table 5 Dark Accent 5" w:uiPriority="50"/>
-    <w:lsdException w:name="Grid Table 6 Colorful Accent 5" w:uiPriority="51"/>
-    <w:lsdException w:name="Grid Table 7 Colorful Accent 5" w:uiPriority="52"/>
-    <w:lsdException w:name="Grid Table 1 Light Accent 6" w:uiPriority="46"/>
-    <w:lsdException w:name="Grid Table 2 Accent 6" w:uiPriority="47"/>
-    <w:lsdException w:name="Grid Table 3 Accent 6" w:uiPriority="48"/>
-    <w:lsdException w:name="Grid Table 4 Accent 6" w:uiPriority="49"/>
-    <w:lsdException w:name="Grid Table 5 Dark Accent 6" w:uiPriority="50"/>
-    <w:lsdException w:name="Grid Table 6 Colorful Accent 6" w:uiPriority="51"/>
-    <w:lsdException w:name="Grid Table 7 Colorful Accent 6" w:uiPriority="52"/>
-    <w:lsdException w:name="List Table 1 Light" w:uiPriority="46"/>
-    <w:lsdException w:name="List Table 2" w:uiPriority="47"/>
-    <w:lsdException w:name="List Table 3" w:uiPriority="48"/>
-    <w:lsdException w:name="List Table 4" w:uiPriority="49"/>
-    <w:lsdException w:name="List Table 5 Dark" w:uiPriority="50"/>
-    <w:lsdException w:name="List Table 6 Colorful" w:uiPriority="51"/>
-    <w:lsdException w:name="List Table 7 Colorful" w:uiPriority="52"/>
-    <w:lsdException w:name="List Table 1 Light Accent 1" w:uiPriority="46"/>
-    <w:lsdException w:name="List Table 2 Accent 1" w:uiPriority="47"/>
-    <w:lsdException w:name="List Table 3 Accent 1" w:uiPriority="48"/>
-    <w:lsdException w:name="List Table 4 Accent 1" w:uiPriority="49"/>
-    <w:lsdException w:name="List Table 5 Dark Accent 1" w:uiPriority="50"/>
-    <w:lsdException w:name="List Table 6 Colorful Accent 1" w:uiPriority="51"/>
-    <w:lsdException w:name="List Table 7 Colorful Accent 1" w:uiPriority="52"/>
-    <w:lsdException w:name="List Table 1 Light Accent 2" w:uiPriority="46"/>
-    <w:lsdException w:name="List Table 2 Accent 2" w:uiPriority="47"/>
-    <w:lsdException w:name="List Table 3 Accent 2" w:uiPriority="48"/>
-    <w:lsdException w:name="List Table 4 Accent 2" w:uiPriority="49"/>
-    <w:lsdException w:name="List Table 5 Dark Accent 2" w:uiPriority="50"/>
-    <w:lsdException w:name="List Table 6 Colorful Accent 2" w:uiPriority="51"/>
-    <w:lsdException w:name="List Table 7 Colorful Accent 2" w:uiPriority="52"/>
-    <w:lsdException w:name="List Table 1 Light Accent 3" w:uiPriority="46"/>
-    <w:lsdException w:name="List Table 2 Accent 3" w:uiPriority="47"/>
-    <w:lsdException w:name="List Table 3 Accent 3" w:uiPriority="48"/>
-    <w:lsdException w:name="List Table 4 Accent 3" w:uiPriority="49"/>
-    <w:lsdException w:name="List Table 5 Dark Accent 3" w:uiPriority="50"/>
-    <w:lsdException w:name="List Table 6 Colorful Accent 3" w:uiPriority="51"/>
-    <w:lsdException w:name="List Table 7 Colorful Accent 3" w:uiPriority="52"/>
-    <w:lsdException w:name="List Table 1 Light Accent 4" w:uiPriority="46"/>
-    <w:lsdException w:name="List Table 2 Accent 4" w:uiPriority="47"/>
-    <w:lsdException w:name="List Table 3 Accent 4" w:uiPriority="48"/>
-    <w:lsdException w:name="List Table 4 Accent 4" w:uiPriority="49"/>
-    <w:lsdException w:name="List Table 5 Dark Accent 4" w:uiPriority="50"/>
-    <w:lsdException w:name="List Table 6 Colorful Accent 4" w:uiPriority="51"/>
-    <w:lsdException w:name="List Table 7 Colorful Accent 4" w:uiPriority="52"/>
-    <w:lsdException w:name="List Table 1 Light Accent 5" w:uiPriority="46"/>
-    <w:lsdException w:name="List Table 2 Accent 5" w:uiPriority="47"/>
-    <w:lsdException w:name="List Table 3 Accent 5" w:uiPriority="48"/>
-    <w:lsdException w:name="List Table 4 Accent 5" w:uiPriority="49"/>
-    <w:lsdException w:name="List Table 5 Dark Accent 5" w:uiPriority="50"/>
-    <w:lsdException w:name="List Table 6 Colorful Accent 5" w:uiPriority="51"/>
-    <w:lsdException w:name="List Table 7 Colorful Accent 5" w:uiPriority="52"/>
-    <w:lsdException w:name="List Table 1 Light Accent 6" w:uiPriority="46"/>
-    <w:lsdException w:name="List Table 2 Accent 6" w:uiPriority="47"/>
-    <w:lsdException w:name="List Table 3 Accent 6" w:uiPriority="48"/>
-    <w:lsdException w:name="List Table 4 Accent 6" w:uiPriority="49"/>
-    <w:lsdException w:name="List Table 5 Dark Accent 6" w:uiPriority="50"/>
-    <w:lsdException w:name="List Table 6 Colorful Accent 6" w:uiPriority="51"/>
-    <w:lsdException w:name="List Table 7 Colorful Accent 6" w:uiPriority="52"/>
+  <w:latentStyles w:defLockedState="0" w:defUIPriority="99" w:defSemiHidden="1" w:defUnhideWhenUsed="1" w:defQFormat="0" w:count="267">
+    <w:lsdException w:name="Normal" w:semiHidden="0" w:uiPriority="0" w:unhideWhenUsed="0" w:qFormat="1"/>
+    <w:lsdException w:name="heading 1" w:semiHidden="0" w:uiPriority="9" w:unhideWhenUsed="0" w:qFormat="1"/>
+    <w:lsdException w:name="heading 2" w:uiPriority="9" w:qFormat="1"/>
+    <w:lsdException w:name="heading 3" w:uiPriority="9" w:qFormat="1"/>
+    <w:lsdException w:name="heading 4" w:uiPriority="9" w:qFormat="1"/>
+    <w:lsdException w:name="heading 5" w:uiPriority="9" w:qFormat="1"/>
+    <w:lsdException w:name="heading 6" w:uiPriority="9" w:qFormat="1"/>
+    <w:lsdException w:name="heading 7" w:uiPriority="9" w:qFormat="1"/>
+    <w:lsdException w:name="heading 8" w:uiPriority="9" w:qFormat="1"/>
+    <w:lsdException w:name="heading 9" w:uiPriority="9" w:qFormat="1"/>
+    <w:lsdException w:name="toc 1" w:uiPriority="39"/>
+    <w:lsdException w:name="toc 2" w:uiPriority="39"/>
+    <w:lsdException w:name="toc 3" w:uiPriority="39"/>
+    <w:lsdException w:name="toc 4" w:uiPriority="39"/>
+    <w:lsdException w:name="toc 5" w:uiPriority="39"/>
+    <w:lsdException w:name="toc 6" w:uiPriority="39"/>
+    <w:lsdException w:name="toc 7" w:uiPriority="39"/>
+    <w:lsdException w:name="toc 8" w:uiPriority="39"/>
+    <w:lsdException w:name="toc 9" w:uiPriority="39"/>
+    <w:lsdException w:name="caption" w:uiPriority="35" w:qFormat="1"/>
+    <w:lsdException w:name="Title" w:semiHidden="0" w:uiPriority="10" w:unhideWhenUsed="0" w:qFormat="1"/>
+    <w:lsdException w:name="Default Paragraph Font" w:uiPriority="1"/>
+    <w:lsdException w:name="Subtitle" w:semiHidden="0" w:uiPriority="11" w:unhideWhenUsed="0" w:qFormat="1"/>
+    <w:lsdException w:name="Strong" w:semiHidden="0" w:uiPriority="22" w:unhideWhenUsed="0" w:qFormat="1"/>
+    <w:lsdException w:name="Emphasis" w:semiHidden="0" w:uiPriority="20" w:unhideWhenUsed="0" w:qFormat="1"/>
+    <w:lsdException w:name="Table Grid" w:semiHidden="0" w:uiPriority="39" w:unhideWhenUsed="0"/>
+    <w:lsdException w:name="Placeholder Text" w:unhideWhenUsed="0"/>
+    <w:lsdException w:name="No Spacing" w:semiHidden="0" w:uiPriority="1" w:unhideWhenUsed="0" w:qFormat="1"/>
+    <w:lsdException w:name="Light Shading" w:semiHidden="0" w:uiPriority="60" w:unhideWhenUsed="0"/>
+    <w:lsdException w:name="Light List" w:semiHidden="0" w:uiPriority="61" w:unhideWhenUsed="0"/>
+    <w:lsdException w:name="Light Grid" w:semiHidden="0" w:uiPriority="62" w:unhideWhenUsed="0"/>
+    <w:lsdException w:name="Medium Shading 1" w:semiHidden="0" w:uiPriority="63" w:unhideWhenUsed="0"/>
+    <w:lsdException w:name="Medium Shading 2" w:semiHidden="0" w:uiPriority="64" w:unhideWhenUsed="0"/>
+    <w:lsdException w:name="Medium List 1" w:semiHidden="0" w:uiPriority="65" w:unhideWhenUsed="0"/>
+    <w:lsdException w:name="Medium List 2" w:semiHidden="0" w:uiPriority="66" w:unhideWhenUsed="0"/>
+    <w:lsdException w:name="Medium Grid 1" w:semiHidden="0" w:uiPriority="67" w:unhideWhenUsed="0"/>
+    <w:lsdException w:name="Medium Grid 2" w:semiHidden="0" w:uiPriority="68" w:unhideWhenUsed="0"/>
+    <w:lsdException w:name="Medium Grid 3" w:semiHidden="0" w:uiPriority="69" w:unhideWhenUsed="0"/>
+    <w:lsdException w:name="Dark List" w:semiHidden="0" w:uiPriority="70" w:unhideWhenUsed="0"/>
+    <w:lsdException w:name="Colorful Shading" w:semiHidden="0" w:uiPriority="71" w:unhideWhenUsed="0"/>
+    <w:lsdException w:name="Colorful List" w:semiHidden="0" w:uiPriority="72" w:unhideWhenUsed="0"/>
+    <w:lsdException w:name="Colorful Grid" w:semiHidden="0" w:uiPriority="73" w:unhideWhenUsed="0"/>
+    <w:lsdException w:name="Light Shading Accent 1" w:semiHidden="0" w:uiPriority="60" w:unhideWhenUsed="0"/>
+    <w:lsdException w:name="Light List Accent 1" w:semiHidden="0" w:uiPriority="61" w:unhideWhenUsed="0"/>
+    <w:lsdException w:name="Light Grid Accent 1" w:semiHidden="0" w:uiPriority="62" w:unhideWhenUsed="0"/>
+    <w:lsdException w:name="Medium Shading 1 Accent 1" w:semiHidden="0" w:uiPriority="63" w:unhideWhenUsed="0"/>
+    <w:lsdException w:name="Medium Shading 2 Accent 1" w:semiHidden="0" w:uiPriority="64" w:unhideWhenUsed="0"/>
+    <w:lsdException w:name="Medium List 1 Accent 1" w:semiHidden="0" w:uiPriority="65" w:unhideWhenUsed="0"/>
+    <w:lsdException w:name="Revision" w:unhideWhenUsed="0"/>
+    <w:lsdException w:name="List Paragraph" w:semiHidden="0" w:uiPriority="34" w:unhideWhenUsed="0" w:qFormat="1"/>
+    <w:lsdException w:name="Quote" w:semiHidden="0" w:uiPriority="29" w:unhideWhenUsed="0" w:qFormat="1"/>
+    <w:lsdException w:name="Intense Quote" w:semiHidden="0" w:uiPriority="30" w:unhideWhenUsed="0" w:qFormat="1"/>
+    <w:lsdException w:name="Medium List 2 Accent 1" w:semiHidden="0" w:uiPriority="66" w:unhideWhenUsed="0"/>
+    <w:lsdException w:name="Medium Grid 1 Accent 1" w:semiHidden="0" w:uiPriority="67" w:unhideWhenUsed="0"/>
+    <w:lsdException w:name="Medium Grid 2 Accent 1" w:semiHidden="0" w:uiPriority="68" w:unhideWhenUsed="0"/>
+    <w:lsdException w:name="Medium Grid 3 Accent 1" w:semiHidden="0" w:uiPriority="69" w:unhideWhenUsed="0"/>
+    <w:lsdException w:name="Dark List Accent 1" w:semiHidden="0" w:uiPriority="70" w:unhideWhenUsed="0"/>
+    <w:lsdException w:name="Colorful Shading Accent 1" w:semiHidden="0" w:uiPriority="71" w:unhideWhenUsed="0"/>
+    <w:lsdException w:name="Colorful List Accent 1" w:semiHidden="0" w:uiPriority="72" w:unhideWhenUsed="0"/>
+    <w:lsdException w:name="Colorful Grid Accent 1" w:semiHidden="0" w:uiPriority="73" w:unhideWhenUsed="0"/>
+    <w:lsdException w:name="Light Shading Accent 2" w:semiHidden="0" w:uiPriority="60" w:unhideWhenUsed="0"/>
+    <w:lsdException w:name="Light List Accent 2" w:semiHidden="0" w:uiPriority="61" w:unhideWhenUsed="0"/>
+    <w:lsdException w:name="Light Grid Accent 2" w:semiHidden="0" w:uiPriority="62" w:unhideWhenUsed="0"/>
+    <w:lsdException w:name="Medium Shading 1 Accent 2" w:semiHidden="0" w:uiPriority="63" w:unhideWhenUsed="0"/>
+    <w:lsdException w:name="Medium Shading 2 Accent 2" w:semiHidden="0" w:uiPriority="64" w:unhideWhenUsed="0"/>
+    <w:lsdException w:name="Medium List 1 Accent 2" w:semiHidden="0" w:uiPriority="65" w:unhideWhenUsed="0"/>
+    <w:lsdException w:name="Medium List 2 Accent 2" w:semiHidden="0" w:uiPriority="66" w:unhideWhenUsed="0"/>
+    <w:lsdException w:name="Medium Grid 1 Accent 2" w:semiHidden="0" w:uiPriority="67" w:unhideWhenUsed="0"/>
+    <w:lsdException w:name="Medium Grid 2 Accent 2" w:semiHidden="0" w:uiPriority="68" w:unhideWhenUsed="0"/>
+    <w:lsdException w:name="Medium Grid 3 Accent 2" w:semiHidden="0" w:uiPriority="69" w:unhideWhenUsed="0"/>
+    <w:lsdException w:name="Dark List Accent 2" w:semiHidden="0" w:uiPriority="70" w:unhideWhenUsed="0"/>
+    <w:lsdException w:name="Colorful Shading Accent 2" w:semiHidden="0" w:uiPriority="71" w:unhideWhenUsed="0"/>
+    <w:lsdException w:name="Colorful List Accent 2" w:semiHidden="0" w:uiPriority="72" w:unhideWhenUsed="0"/>
+    <w:lsdException w:name="Colorful Grid Accent 2" w:semiHidden="0" w:uiPriority="73" w:unhideWhenUsed="0"/>
+    <w:lsdException w:name="Light Shading Accent 3" w:semiHidden="0" w:uiPriority="60" w:unhideWhenUsed="0"/>
+    <w:lsdException w:name="Light List Accent 3" w:semiHidden="0" w:uiPriority="61" w:unhideWhenUsed="0"/>
+    <w:lsdException w:name="Light Grid Accent 3" w:semiHidden="0" w:uiPriority="62" w:unhideWhenUsed="0"/>
+    <w:lsdException w:name="Medium Shading 1 Accent 3" w:semiHidden="0" w:uiPriority="63" w:unhideWhenUsed="0"/>
+    <w:lsdException w:name="Medium Shading 2 Accent 3" w:semiHidden="0" w:uiPriority="64" w:unhideWhenUsed="0"/>
+    <w:lsdException w:name="Medium List 1 Accent 3" w:semiHidden="0" w:uiPriority="65" w:unhideWhenUsed="0"/>
+    <w:lsdException w:name="Medium List 2 Accent 3" w:semiHidden="0" w:uiPriority="66" w:unhideWhenUsed="0"/>
+    <w:lsdException w:name="Medium Grid 1 Accent 3" w:semiHidden="0" w:uiPriority="67" w:unhideWhenUsed="0"/>
+    <w:lsdException w:name="Medium Grid 2 Accent 3" w:semiHidden="0" w:uiPriority="68" w:unhideWhenUsed="0"/>
+    <w:lsdException w:name="Medium Grid 3 Accent 3" w:semiHidden="0" w:uiPriority="69" w:unhideWhenUsed="0"/>
+    <w:lsdException w:name="Dark List Accent 3" w:semiHidden="0" w:uiPriority="70" w:unhideWhenUsed="0"/>
+    <w:lsdException w:name="Colorful Shading Accent 3" w:semiHidden="0" w:uiPriority="71" w:unhideWhenUsed="0"/>
+    <w:lsdException w:name="Colorful List Accent 3" w:semiHidden="0" w:uiPriority="72" w:unhideWhenUsed="0"/>
+    <w:lsdException w:name="Colorful Grid Accent 3" w:semiHidden="0" w:uiPriority="73" w:unhideWhenUsed="0"/>
+    <w:lsdException w:name="Light Shading Accent 4" w:semiHidden="0" w:uiPriority="60" w:unhideWhenUsed="0"/>
+    <w:lsdException w:name="Light List Accent 4" w:semiHidden="0" w:uiPriority="61" w:unhideWhenUsed="0"/>
+    <w:lsdException w:name="Light Grid Accent 4" w:semiHidden="0" w:uiPriority="62" w:unhideWhenUsed="0"/>
+    <w:lsdException w:name="Medium Shading 1 Accent 4" w:semiHidden="0" w:uiPriority="63" w:unhideWhenUsed="0"/>
+    <w:lsdException w:name="Medium Shading 2 Accent 4" w:semiHidden="0" w:uiPriority="64" w:unhideWhenUsed="0"/>
+    <w:lsdException w:name="Medium List 1 Accent 4" w:semiHidden="0" w:uiPriority="65" w:unhideWhenUsed="0"/>
+    <w:lsdException w:name="Medium List 2 Accent 4" w:semiHidden="0" w:uiPriority="66" w:unhideWhenUsed="0"/>
+    <w:lsdException w:name="Medium Grid 1 Accent 4" w:semiHidden="0" w:uiPriority="67" w:unhideWhenUsed="0"/>
+    <w:lsdException w:name="Medium Grid 2 Accent 4" w:semiHidden="0" w:uiPriority="68" w:unhideWhenUsed="0"/>
+    <w:lsdException w:name="Medium Grid 3 Accent 4" w:semiHidden="0" w:uiPriority="69" w:unhideWhenUsed="0"/>
+    <w:lsdException w:name="Dark List Accent 4" w:semiHidden="0" w:uiPriority="70" w:unhideWhenUsed="0"/>
+    <w:lsdException w:name="Colorful Shading Accent 4" w:semiHidden="0" w:uiPriority="71" w:unhideWhenUsed="0"/>
+    <w:lsdException w:name="Colorful List Accent 4" w:semiHidden="0" w:uiPriority="72" w:unhideWhenUsed="0"/>
+    <w:lsdException w:name="Colorful Grid Accent 4" w:semiHidden="0" w:uiPriority="73" w:unhideWhenUsed="0"/>
+    <w:lsdException w:name="Light Shading Accent 5" w:semiHidden="0" w:uiPriority="60" w:unhideWhenUsed="0"/>
+    <w:lsdException w:name="Light List Accent 5" w:semiHidden="0" w:uiPriority="61" w:unhideWhenUsed="0"/>
+    <w:lsdException w:name="Light Grid Accent 5" w:semiHidden="0" w:uiPriority="62" w:unhideWhenUsed="0"/>
+    <w:lsdException w:name="Medium Shading 1 Accent 5" w:semiHidden="0" w:uiPriority="63" w:unhideWhenUsed="0"/>
+    <w:lsdException w:name="Medium Shading 2 Accent 5" w:semiHidden="0" w:uiPriority="64" w:unhideWhenUsed="0"/>
+    <w:lsdException w:name="Medium List 1 Accent 5" w:semiHidden="0" w:uiPriority="65" w:unhideWhenUsed="0"/>
+    <w:lsdException w:name="Medium List 2 Accent 5" w:semiHidden="0" w:uiPriority="66" w:unhideWhenUsed="0"/>
+    <w:lsdException w:name="Medium Grid 1 Accent 5" w:semiHidden="0" w:uiPriority="67" w:unhideWhenUsed="0"/>
+    <w:lsdException w:name="Medium Grid 2 Accent 5" w:semiHidden="0" w:uiPriority="68" w:unhideWhenUsed="0"/>
+    <w:lsdException w:name="Medium Grid 3 Accent 5" w:semiHidden="0" w:uiPriority="69" w:unhideWhenUsed="0"/>
+    <w:lsdException w:name="Dark List Accent 5" w:semiHidden="0" w:uiPriority="70" w:unhideWhenUsed="0"/>
+    <w:lsdException w:name="Colorful Shading Accent 5" w:semiHidden="0" w:uiPriority="71" w:unhideWhenUsed="0"/>
+    <w:lsdException w:name="Colorful List Accent 5" w:semiHidden="0" w:uiPriority="72" w:unhideWhenUsed="0"/>
+    <w:lsdException w:name="Colorful Grid Accent 5" w:semiHidden="0" w:uiPriority="73" w:unhideWhenUsed="0"/>
+    <w:lsdException w:name="Light Shading Accent 6" w:semiHidden="0" w:uiPriority="60" w:unhideWhenUsed="0"/>
+    <w:lsdException w:name="Light List Accent 6" w:semiHidden="0" w:uiPriority="61" w:unhideWhenUsed="0"/>
+    <w:lsdException w:name="Light Grid Accent 6" w:semiHidden="0" w:uiPriority="62" w:unhideWhenUsed="0"/>
+    <w:lsdException w:name="Medium Shading 1 Accent 6" w:semiHidden="0" w:uiPriority="63" w:unhideWhenUsed="0"/>
+    <w:lsdException w:name="Medium Shading 2 Accent 6" w:semiHidden="0" w:uiPriority="64" w:unhideWhenUsed="0"/>
+    <w:lsdException w:name="Medium List 1 Accent 6" w:semiHidden="0" w:uiPriority="65" w:unhideWhenUsed="0"/>
+    <w:lsdException w:name="Medium List 2 Accent 6" w:semiHidden="0" w:uiPriority="66" w:unhideWhenUsed="0"/>
+    <w:lsdException w:name="Medium Grid 1 Accent 6" w:semiHidden="0" w:uiPriority="67" w:unhideWhenUsed="0"/>
+    <w:lsdException w:name="Medium Grid 2 Accent 6" w:semiHidden="0" w:uiPriority="68" w:unhideWhenUsed="0"/>
+    <w:lsdException w:name="Medium Grid 3 Accent 6" w:semiHidden="0" w:uiPriority="69" w:unhideWhenUsed="0"/>
+    <w:lsdException w:name="Dark List Accent 6" w:semiHidden="0" w:uiPriority="70" w:unhideWhenUsed="0"/>
+    <w:lsdException w:name="Colorful Shading Accent 6" w:semiHidden="0" w:uiPriority="71" w:unhideWhenUsed="0"/>
+    <w:lsdException w:name="Colorful List Accent 6" w:semiHidden="0" w:uiPriority="72" w:unhideWhenUsed="0"/>
+    <w:lsdException w:name="Colorful Grid Accent 6" w:semiHidden="0" w:uiPriority="73" w:unhideWhenUsed="0"/>
+    <w:lsdException w:name="Subtle Emphasis" w:semiHidden="0" w:uiPriority="19" w:unhideWhenUsed="0" w:qFormat="1"/>
+    <w:lsdException w:name="Intense Emphasis" w:semiHidden="0" w:uiPriority="21" w:unhideWhenUsed="0" w:qFormat="1"/>
+    <w:lsdException w:name="Subtle Reference" w:semiHidden="0" w:uiPriority="31" w:unhideWhenUsed="0" w:qFormat="1"/>
+    <w:lsdException w:name="Intense Reference" w:semiHidden="0" w:uiPriority="32" w:unhideWhenUsed="0" w:qFormat="1"/>
+    <w:lsdException w:name="Book Title" w:semiHidden="0" w:uiPriority="33" w:unhideWhenUsed="0" w:qFormat="1"/>
+    <w:lsdException w:name="Bibliography" w:uiPriority="37"/>
+    <w:lsdException w:name="TOC Heading" w:uiPriority="39" w:qFormat="1"/>
   </w:latentStyles>
   <w:style w:type="paragraph" w:default="1" w:styleId="Normal">
     <w:name w:val="Normal"/>
@@ -1758,6 +1465,7 @@
   <w:style w:type="character" w:default="1" w:styleId="DefaultParagraphFont">
     <w:name w:val="Default Paragraph Font"/>
     <w:uiPriority w:val="1"/>
+    <w:semiHidden/>
     <w:unhideWhenUsed/>
   </w:style>
   <w:style w:type="table" w:default="1" w:styleId="TableNormal">
@@ -1765,6 +1473,7 @@
     <w:uiPriority w:val="99"/>
     <w:semiHidden/>
     <w:unhideWhenUsed/>
+    <w:qFormat/>
     <w:tblPr>
       <w:tblInd w:w="0" w:type="dxa"/>
       <w:tblCellMar>
@@ -2074,7 +1783,7 @@
   <a:extraClrSchemeLst/>
   <a:extLst>
     <a:ext uri="{05A4C25C-085E-4340-85A3-A5531E510DB2}">
-      <thm15:themeFamily xmlns:thm15="http://schemas.microsoft.com/office/thememl/2012/main" name="Office Theme" id="{62F939B6-93AF-4DB8-9C6B-D6C7DFDC589F}" vid="{4A3C46E8-61CC-4603-A589-7422A47A8E4A}"/>
+      <thm15:themeFamily xmlns:thm15="http://schemas.microsoft.com/office/thememl/2012/main" xmlns="" name="Office Theme" id="{62F939B6-93AF-4DB8-9C6B-D6C7DFDC589F}" vid="{4A3C46E8-61CC-4603-A589-7422A47A8E4A}"/>
     </a:ext>
   </a:extLst>
 </a:theme>

</xml_diff>